<commit_message>
reply to Lehel: én nem tudom miről beszélsz...
</commit_message>
<xml_diff>
--- a/Elso harom reszecske.docx
+++ b/Elso harom reszecske.docx
@@ -154,7 +154,7 @@
     </w:p>
     <w:p>
       <w:pPr>
-        <w:pStyle w:val="Listaszerbekezds"/>
+        <w:pStyle w:val="ListParagraph"/>
         <w:numPr>
           <w:ilvl w:val="0"/>
           <w:numId w:val="1"/>
@@ -176,7 +176,7 @@
     </w:p>
     <w:p>
       <w:pPr>
-        <w:pStyle w:val="Listaszerbekezds"/>
+        <w:pStyle w:val="ListParagraph"/>
         <w:numPr>
           <w:ilvl w:val="0"/>
           <w:numId w:val="1"/>
@@ -198,7 +198,7 @@
     </w:p>
     <w:p>
       <w:pPr>
-        <w:pStyle w:val="Listaszerbekezds"/>
+        <w:pStyle w:val="ListParagraph"/>
         <w:numPr>
           <w:ilvl w:val="0"/>
           <w:numId w:val="1"/>
@@ -230,7 +230,7 @@
     </w:p>
     <w:p>
       <w:pPr>
-        <w:pStyle w:val="Listaszerbekezds"/>
+        <w:pStyle w:val="ListParagraph"/>
         <w:numPr>
           <w:ilvl w:val="0"/>
           <w:numId w:val="1"/>
@@ -442,7 +442,43 @@
           <w:sz w:val="22"/>
           <w:szCs w:val="22"/>
         </w:rPr>
-        <w:t>Az MI-n belül uralkodó logicista (logicist) hagyomány azt reméli, hogy ilyen programokra alapozva intelligens rendszereket képes létrehozni.</w:t>
+        <w:t xml:space="preserve">Az MI-n belül uralkodó </w:t>
+      </w:r>
+      <w:proofErr w:type="spellStart"/>
+      <w:r>
+        <w:rPr>
+          <w:rFonts w:asciiTheme="minorHAnsi" w:hAnsiTheme="minorHAnsi" w:cstheme="minorHAnsi"/>
+          <w:sz w:val="22"/>
+          <w:szCs w:val="22"/>
+        </w:rPr>
+        <w:t>logicista</w:t>
+      </w:r>
+      <w:proofErr w:type="spellEnd"/>
+      <w:r>
+        <w:rPr>
+          <w:rFonts w:asciiTheme="minorHAnsi" w:hAnsiTheme="minorHAnsi" w:cstheme="minorHAnsi"/>
+          <w:sz w:val="22"/>
+          <w:szCs w:val="22"/>
+        </w:rPr>
+        <w:t xml:space="preserve"> (</w:t>
+      </w:r>
+      <w:proofErr w:type="spellStart"/>
+      <w:r>
+        <w:rPr>
+          <w:rFonts w:asciiTheme="minorHAnsi" w:hAnsiTheme="minorHAnsi" w:cstheme="minorHAnsi"/>
+          <w:sz w:val="22"/>
+          <w:szCs w:val="22"/>
+        </w:rPr>
+        <w:t>logicist</w:t>
+      </w:r>
+      <w:proofErr w:type="spellEnd"/>
+      <w:r>
+        <w:rPr>
+          <w:rFonts w:asciiTheme="minorHAnsi" w:hAnsiTheme="minorHAnsi" w:cstheme="minorHAnsi"/>
+          <w:sz w:val="22"/>
+          <w:szCs w:val="22"/>
+        </w:rPr>
+        <w:t>) hagyomány azt reméli, hogy ilyen programokra alapozva intelligens rendszereket képes létrehozni.</w:t>
       </w:r>
     </w:p>
     <w:p>
@@ -492,26 +528,25 @@
           <w:sz w:val="22"/>
           <w:szCs w:val="22"/>
         </w:rPr>
-        <w:t>Egy ágens (agent) nem más, mint valami, ami cselekszik</w:t>
-      </w:r>
+        <w:t>Egy ágens (</w:t>
+      </w:r>
+      <w:proofErr w:type="spellStart"/>
       <w:r>
         <w:rPr>
           <w:rFonts w:asciiTheme="minorHAnsi" w:hAnsiTheme="minorHAnsi" w:cstheme="minorHAnsi"/>
           <w:sz w:val="22"/>
           <w:szCs w:val="22"/>
         </w:rPr>
-        <w:t>.</w:t>
-      </w:r>
-      <w:r>
-        <w:t xml:space="preserve"> </w:t>
-      </w:r>
+        <w:t>agent</w:t>
+      </w:r>
+      <w:proofErr w:type="spellEnd"/>
       <w:r>
         <w:rPr>
           <w:rFonts w:asciiTheme="minorHAnsi" w:hAnsiTheme="minorHAnsi" w:cstheme="minorHAnsi"/>
           <w:sz w:val="22"/>
           <w:szCs w:val="22"/>
         </w:rPr>
-        <w:t>Számítógépes ágensektől azonban elvárjuk, hogy legyenek más jellemzői is, amelyekben különböznek a „mezei” programoktól. Ilyen jellemzők például az autonóm vezérlés felügyelte cselekvés, a környezet észlelése</w:t>
+        <w:t>) nem más, mint valami, ami cselekszik</w:t>
       </w:r>
       <w:r>
         <w:rPr>
@@ -519,7 +554,10 @@
           <w:sz w:val="22"/>
           <w:szCs w:val="22"/>
         </w:rPr>
-        <w:t xml:space="preserve">. </w:t>
+        <w:t>.</w:t>
+      </w:r>
+      <w:r>
+        <w:t xml:space="preserve"> </w:t>
       </w:r>
       <w:r>
         <w:rPr>
@@ -527,7 +565,59 @@
           <w:sz w:val="22"/>
           <w:szCs w:val="22"/>
         </w:rPr>
-        <w:t>Egy racionális ágens (rational agent) a legjobb kimenetel érdekében vagy – bizonytalanság jelenlétében – a legjobb várható kimenetel érdekében cselekszik.</w:t>
+        <w:t>Számítógépes ágensektől azonban elvárjuk, hogy legyenek más jellemzői is, amelyekben különböznek a „mezei” programoktól. Ilyen jellemzők például az autonóm vezérlés felügyelte cselekvés, a környezet észlelése</w:t>
+      </w:r>
+      <w:r>
+        <w:rPr>
+          <w:rFonts w:asciiTheme="minorHAnsi" w:hAnsiTheme="minorHAnsi" w:cstheme="minorHAnsi"/>
+          <w:sz w:val="22"/>
+          <w:szCs w:val="22"/>
+        </w:rPr>
+        <w:t xml:space="preserve">. </w:t>
+      </w:r>
+      <w:r>
+        <w:rPr>
+          <w:rFonts w:asciiTheme="minorHAnsi" w:hAnsiTheme="minorHAnsi" w:cstheme="minorHAnsi"/>
+          <w:sz w:val="22"/>
+          <w:szCs w:val="22"/>
+        </w:rPr>
+        <w:t>Egy racionális ágens (</w:t>
+      </w:r>
+      <w:proofErr w:type="spellStart"/>
+      <w:r>
+        <w:rPr>
+          <w:rFonts w:asciiTheme="minorHAnsi" w:hAnsiTheme="minorHAnsi" w:cstheme="minorHAnsi"/>
+          <w:sz w:val="22"/>
+          <w:szCs w:val="22"/>
+        </w:rPr>
+        <w:t>rational</w:t>
+      </w:r>
+      <w:proofErr w:type="spellEnd"/>
+      <w:r>
+        <w:rPr>
+          <w:rFonts w:asciiTheme="minorHAnsi" w:hAnsiTheme="minorHAnsi" w:cstheme="minorHAnsi"/>
+          <w:sz w:val="22"/>
+          <w:szCs w:val="22"/>
+        </w:rPr>
+        <w:t xml:space="preserve"> </w:t>
+      </w:r>
+      <w:proofErr w:type="spellStart"/>
+      <w:r>
+        <w:rPr>
+          <w:rFonts w:asciiTheme="minorHAnsi" w:hAnsiTheme="minorHAnsi" w:cstheme="minorHAnsi"/>
+          <w:sz w:val="22"/>
+          <w:szCs w:val="22"/>
+        </w:rPr>
+        <w:t>agent</w:t>
+      </w:r>
+      <w:proofErr w:type="spellEnd"/>
+      <w:r>
+        <w:rPr>
+          <w:rFonts w:asciiTheme="minorHAnsi" w:hAnsiTheme="minorHAnsi" w:cstheme="minorHAnsi"/>
+          <w:sz w:val="22"/>
+          <w:szCs w:val="22"/>
+        </w:rPr>
+        <w:t>) a legjobb kimenetel érdekében vagy – bizonytalanság jelenlétében – a legjobb várható kimenetel érdekében cselekszik.</w:t>
       </w:r>
     </w:p>
     <w:p>
@@ -624,7 +714,31 @@
     </w:p>
     <w:p>
       <w:r>
-        <w:t>A kezdeti állapot és az állapotátmenet-függvény együttesen implicit módon definiálják a probléma állapotterét (state space): azon állapotok halmazát, amelyek a kiinduló állapotból elérhetők. Az állapottér egy gráfot alkot, amelynek csomópontjai az állapotok és a csomópontok közötti élek a cselekvések. Az állapottér egy útja (path) az állapotok egy sorozata, amely állapotokat a cselekvések egy sorozata köt össze.</w:t>
+        <w:t>A kezdeti állapot és az állapotátmenet-függvény együttesen implicit módon definiálják a probléma állapotterét (</w:t>
+      </w:r>
+      <w:proofErr w:type="spellStart"/>
+      <w:r>
+        <w:t>state</w:t>
+      </w:r>
+      <w:proofErr w:type="spellEnd"/>
+      <w:r>
+        <w:t xml:space="preserve"> </w:t>
+      </w:r>
+      <w:proofErr w:type="spellStart"/>
+      <w:r>
+        <w:t>space</w:t>
+      </w:r>
+      <w:proofErr w:type="spellEnd"/>
+      <w:r>
+        <w:t>): azon állapotok halmazát, amelyek a kiinduló állapotból elérhetők. Az állapottér egy gráfot alkot, amelynek csomópontjai az állapotok és a csomópontok közötti élek a cselekvések. Az állapottér egy útja (</w:t>
+      </w:r>
+      <w:proofErr w:type="spellStart"/>
+      <w:r>
+        <w:t>path</w:t>
+      </w:r>
+      <w:proofErr w:type="spellEnd"/>
+      <w:r>
+        <w:t>) az állapotok egy sorozata, amely állapotokat a cselekvések egy sorozata köt össze.</w:t>
       </w:r>
     </w:p>
     <w:p>
@@ -639,7 +753,15 @@
         <w:t>célteszt</w:t>
       </w:r>
       <w:r>
-        <w:t xml:space="preserve"> (goal test), amely meghatározza, hogy egy adott állapot célállapot-e. Néha létezik a lehetséges célállapotok egy explicit halmaza, és a teszt egyszerűen megnézi, hogy az ágens elérte-e ezek egyikét.</w:t>
+        <w:t xml:space="preserve"> (</w:t>
+      </w:r>
+      <w:proofErr w:type="spellStart"/>
+      <w:r>
+        <w:t>goal</w:t>
+      </w:r>
+      <w:proofErr w:type="spellEnd"/>
+      <w:r>
+        <w:t xml:space="preserve"> test), amely meghatározza, hogy egy adott állapot célállapot-e. Néha létezik a lehetséges célállapotok egy explicit halmaza, és a teszt egyszerűen megnézi, hogy az ágens elérte-e ezek egyikét.</w:t>
       </w:r>
     </w:p>
     <w:p>
@@ -654,12 +776,28 @@
         <w:t>útköltség</w:t>
       </w:r>
       <w:r>
-        <w:t>- (path cost) függvény, amely minden úthoz hozzárendel egy költséget. A problémamegoldó ágens azt a költségfüggvényt fogja választani, amely a saját hatékonysági mértékének felel meg</w:t>
-      </w:r>
-    </w:p>
-    <w:p>
-      <w:r>
-        <w:t>A probléma megoldása (solution) nem más, mint a kiinduló állapotból a célállapotba vezető út</w:t>
+        <w:t>- (</w:t>
+      </w:r>
+      <w:proofErr w:type="spellStart"/>
+      <w:r>
+        <w:t>path</w:t>
+      </w:r>
+      <w:proofErr w:type="spellEnd"/>
+      <w:r>
+        <w:t xml:space="preserve"> cost) függvény, amely minden úthoz hozzárendel egy költséget. A problémamegoldó ágens azt a költségfüggvényt fogja választani, amely a saját hatékonysági mértékének felel meg</w:t>
+      </w:r>
+    </w:p>
+    <w:p>
+      <w:r>
+        <w:t>A probléma megoldása (</w:t>
+      </w:r>
+      <w:proofErr w:type="spellStart"/>
+      <w:r>
+        <w:t>solution</w:t>
+      </w:r>
+      <w:proofErr w:type="spellEnd"/>
+      <w:r>
+        <w:t>) nem más, mint a kiinduló állapotból a célállapotba vezető út</w:t>
       </w:r>
       <w:r>
         <w:t>.</w:t>
@@ -751,7 +889,39 @@
           <w:b/>
           <w:bCs/>
         </w:rPr>
-        <w:t>keresési csomópont (search node)</w:t>
+        <w:t>keresési csomópont (</w:t>
+      </w:r>
+      <w:proofErr w:type="spellStart"/>
+      <w:r>
+        <w:rPr>
+          <w:b/>
+          <w:bCs/>
+        </w:rPr>
+        <w:t>search</w:t>
+      </w:r>
+      <w:proofErr w:type="spellEnd"/>
+      <w:r>
+        <w:rPr>
+          <w:b/>
+          <w:bCs/>
+        </w:rPr>
+        <w:t xml:space="preserve"> </w:t>
+      </w:r>
+      <w:proofErr w:type="spellStart"/>
+      <w:r>
+        <w:rPr>
+          <w:b/>
+          <w:bCs/>
+        </w:rPr>
+        <w:t>node</w:t>
+      </w:r>
+      <w:proofErr w:type="spellEnd"/>
+      <w:r>
+        <w:rPr>
+          <w:b/>
+          <w:bCs/>
+        </w:rPr>
+        <w:t>)</w:t>
       </w:r>
       <w:r>
         <w:t>, amely a kezdeti állapotnak felel meg.</w:t>
@@ -865,7 +1035,31 @@
     </w:p>
     <w:p>
       <w:r>
-        <w:t>A lokális keresési algoritmusok (local search) csak egy aktuális állapotot (current state) vesznek figyelembe (a többszörös utak helyett) és általában csak ennek az állapotnak a szomszédjaira lépnek tovább. A keresés által követett utat tipikusan nem is tárolják el. Bár a lokális keresési algoritmusok nem szisztematikusak, két kulcsfontosságú előnyük van: (1) igen kevés – általában konstans mennyiségű – memóriát használnak, és (2) sokszor nagy vagy végtelen (folytonos) keresési térben elfogadható megoldást produkálnak ott, ahol a szisztematikus algoritmusok alkalmatlanok lennének.</w:t>
+        <w:t xml:space="preserve">A lokális keresési algoritmusok (local </w:t>
+      </w:r>
+      <w:proofErr w:type="spellStart"/>
+      <w:r>
+        <w:t>search</w:t>
+      </w:r>
+      <w:proofErr w:type="spellEnd"/>
+      <w:r>
+        <w:t>) csak egy aktuális állapotot (</w:t>
+      </w:r>
+      <w:proofErr w:type="spellStart"/>
+      <w:r>
+        <w:t>current</w:t>
+      </w:r>
+      <w:proofErr w:type="spellEnd"/>
+      <w:r>
+        <w:t xml:space="preserve"> </w:t>
+      </w:r>
+      <w:proofErr w:type="spellStart"/>
+      <w:r>
+        <w:t>state</w:t>
+      </w:r>
+      <w:proofErr w:type="spellEnd"/>
+      <w:r>
+        <w:t>) vesznek figyelembe (a többszörös utak helyett) és általában csak ennek az állapotnak a szomszédjaira lépnek tovább. A keresés által követett utat tipikusan nem is tárolják el. Bár a lokális keresési algoritmusok nem szisztematikusak, két kulcsfontosságú előnyük van: (1) igen kevés – általában konstans mennyiségű – memóriát használnak, és (2) sokszor nagy vagy végtelen (folytonos) keresési térben elfogadható megoldást produkálnak ott, ahol a szisztematikus algoritmusok alkalmatlanok lennének.</w:t>
       </w:r>
     </w:p>
     <w:p>
@@ -1068,20 +1262,6 @@
     </w:p>
     <w:p>
       <w:pPr>
-        <w:pStyle w:val="NormlWeb"/>
-        <w:shd w:val="clear" w:color="auto" w:fill="FFFFFF"/>
-      </w:pPr>
-      <w:r>
-        <w:rPr>
-          <w:rFonts w:ascii="FiraSans" w:hAnsi="FiraSans"/>
-          <w:sz w:val="16"/>
-          <w:szCs w:val="16"/>
-        </w:rPr>
-        <w:t xml:space="preserve">Szemantikus hálók </w:t>
-      </w:r>
-    </w:p>
-    <w:p>
-      <w:pPr>
         <w:rPr>
           <w:rFonts w:ascii="Arial,Bold" w:eastAsia="Times New Roman" w:hAnsi="Arial,Bold" w:cs="Times New Roman"/>
           <w:kern w:val="0"/>
@@ -1102,7 +1282,7 @@
     </w:p>
     <w:p>
       <w:pPr>
-        <w:pStyle w:val="NormlWeb"/>
+        <w:pStyle w:val="NormalWeb"/>
         <w:rPr>
           <w:color w:val="FF0000"/>
           <w:sz w:val="20"/>
@@ -1117,7 +1297,27 @@
           <w:szCs w:val="30"/>
         </w:rPr>
         <w:lastRenderedPageBreak/>
-        <w:t xml:space="preserve">Szemantikus hálók </w:t>
+        <w:t xml:space="preserve">Szemantikus </w:t>
+      </w:r>
+      <w:proofErr w:type="spellStart"/>
+      <w:r>
+        <w:rPr>
+          <w:rFonts w:ascii="Arial,Bold" w:hAnsi="Arial,Bold"/>
+          <w:color w:val="FF0000"/>
+          <w:sz w:val="30"/>
+          <w:szCs w:val="30"/>
+        </w:rPr>
+        <w:t>hálók</w:t>
+      </w:r>
+      <w:proofErr w:type="spellEnd"/>
+      <w:r>
+        <w:rPr>
+          <w:rFonts w:ascii="Arial,Bold" w:hAnsi="Arial,Bold"/>
+          <w:color w:val="FF0000"/>
+          <w:sz w:val="30"/>
+          <w:szCs w:val="30"/>
+        </w:rPr>
+        <w:t xml:space="preserve"> </w:t>
       </w:r>
     </w:p>
     <w:p>
@@ -1148,6 +1348,7 @@
           <w:lang w:val="en-GB"/>
         </w:rPr>
       </w:pPr>
+      <w:proofErr w:type="spellStart"/>
       <w:r>
         <w:rPr>
           <w:rFonts w:ascii="AppleSystemUIFont" w:hAnsi="AppleSystemUIFont" w:cs="AppleSystemUIFont"/>
@@ -1157,10 +1358,11 @@
         </w:rPr>
         <w:t>Definíció</w:t>
       </w:r>
-    </w:p>
-    <w:p>
-      <w:pPr>
-        <w:pStyle w:val="Listaszerbekezds"/>
+      <w:proofErr w:type="spellEnd"/>
+    </w:p>
+    <w:p>
+      <w:pPr>
+        <w:pStyle w:val="ListParagraph"/>
         <w:numPr>
           <w:ilvl w:val="0"/>
           <w:numId w:val="6"/>
@@ -1181,12 +1383,282 @@
           <w:kern w:val="0"/>
           <w:lang w:val="en-GB"/>
         </w:rPr>
-        <w:t>A szemantikus hálók olyan grafikus jelölésrendszerek, amelyek segítségével objektumokat, kategóriákat és azok közötti relációkat lehet reprezentálni.</w:t>
-      </w:r>
-    </w:p>
-    <w:p>
-      <w:pPr>
-        <w:pStyle w:val="Listaszerbekezds"/>
+        <w:t xml:space="preserve">A </w:t>
+      </w:r>
+      <w:proofErr w:type="spellStart"/>
+      <w:r>
+        <w:rPr>
+          <w:rFonts w:ascii="AppleSystemUIFont" w:hAnsi="AppleSystemUIFont" w:cs="AppleSystemUIFont"/>
+          <w:kern w:val="0"/>
+          <w:lang w:val="en-GB"/>
+        </w:rPr>
+        <w:t>szemantikus</w:t>
+      </w:r>
+      <w:proofErr w:type="spellEnd"/>
+      <w:r>
+        <w:rPr>
+          <w:rFonts w:ascii="AppleSystemUIFont" w:hAnsi="AppleSystemUIFont" w:cs="AppleSystemUIFont"/>
+          <w:kern w:val="0"/>
+          <w:lang w:val="en-GB"/>
+        </w:rPr>
+        <w:t xml:space="preserve"> </w:t>
+      </w:r>
+      <w:proofErr w:type="spellStart"/>
+      <w:r>
+        <w:rPr>
+          <w:rFonts w:ascii="AppleSystemUIFont" w:hAnsi="AppleSystemUIFont" w:cs="AppleSystemUIFont"/>
+          <w:kern w:val="0"/>
+          <w:lang w:val="en-GB"/>
+        </w:rPr>
+        <w:t>hálók</w:t>
+      </w:r>
+      <w:proofErr w:type="spellEnd"/>
+      <w:r>
+        <w:rPr>
+          <w:rFonts w:ascii="AppleSystemUIFont" w:hAnsi="AppleSystemUIFont" w:cs="AppleSystemUIFont"/>
+          <w:kern w:val="0"/>
+          <w:lang w:val="en-GB"/>
+        </w:rPr>
+        <w:t xml:space="preserve"> </w:t>
+      </w:r>
+      <w:proofErr w:type="spellStart"/>
+      <w:r>
+        <w:rPr>
+          <w:rFonts w:ascii="AppleSystemUIFont" w:hAnsi="AppleSystemUIFont" w:cs="AppleSystemUIFont"/>
+          <w:kern w:val="0"/>
+          <w:lang w:val="en-GB"/>
+        </w:rPr>
+        <w:t>olyan</w:t>
+      </w:r>
+      <w:proofErr w:type="spellEnd"/>
+      <w:r>
+        <w:rPr>
+          <w:rFonts w:ascii="AppleSystemUIFont" w:hAnsi="AppleSystemUIFont" w:cs="AppleSystemUIFont"/>
+          <w:kern w:val="0"/>
+          <w:lang w:val="en-GB"/>
+        </w:rPr>
+        <w:t xml:space="preserve"> </w:t>
+      </w:r>
+      <w:proofErr w:type="spellStart"/>
+      <w:r>
+        <w:rPr>
+          <w:rFonts w:ascii="AppleSystemUIFont" w:hAnsi="AppleSystemUIFont" w:cs="AppleSystemUIFont"/>
+          <w:kern w:val="0"/>
+          <w:lang w:val="en-GB"/>
+        </w:rPr>
+        <w:t>grafikus</w:t>
+      </w:r>
+      <w:proofErr w:type="spellEnd"/>
+      <w:r>
+        <w:rPr>
+          <w:rFonts w:ascii="AppleSystemUIFont" w:hAnsi="AppleSystemUIFont" w:cs="AppleSystemUIFont"/>
+          <w:kern w:val="0"/>
+          <w:lang w:val="en-GB"/>
+        </w:rPr>
+        <w:t xml:space="preserve"> </w:t>
+      </w:r>
+      <w:proofErr w:type="spellStart"/>
+      <w:r>
+        <w:rPr>
+          <w:rFonts w:ascii="AppleSystemUIFont" w:hAnsi="AppleSystemUIFont" w:cs="AppleSystemUIFont"/>
+          <w:kern w:val="0"/>
+          <w:lang w:val="en-GB"/>
+        </w:rPr>
+        <w:t>jelölésrendszerek</w:t>
+      </w:r>
+      <w:proofErr w:type="spellEnd"/>
+      <w:r>
+        <w:rPr>
+          <w:rFonts w:ascii="AppleSystemUIFont" w:hAnsi="AppleSystemUIFont" w:cs="AppleSystemUIFont"/>
+          <w:kern w:val="0"/>
+          <w:lang w:val="en-GB"/>
+        </w:rPr>
+        <w:t xml:space="preserve">, </w:t>
+      </w:r>
+      <w:proofErr w:type="spellStart"/>
+      <w:r>
+        <w:rPr>
+          <w:rFonts w:ascii="AppleSystemUIFont" w:hAnsi="AppleSystemUIFont" w:cs="AppleSystemUIFont"/>
+          <w:kern w:val="0"/>
+          <w:lang w:val="en-GB"/>
+        </w:rPr>
+        <w:t>amelyek</w:t>
+      </w:r>
+      <w:proofErr w:type="spellEnd"/>
+      <w:r>
+        <w:rPr>
+          <w:rFonts w:ascii="AppleSystemUIFont" w:hAnsi="AppleSystemUIFont" w:cs="AppleSystemUIFont"/>
+          <w:kern w:val="0"/>
+          <w:lang w:val="en-GB"/>
+        </w:rPr>
+        <w:t xml:space="preserve"> </w:t>
+      </w:r>
+      <w:proofErr w:type="spellStart"/>
+      <w:r>
+        <w:rPr>
+          <w:rFonts w:ascii="AppleSystemUIFont" w:hAnsi="AppleSystemUIFont" w:cs="AppleSystemUIFont"/>
+          <w:kern w:val="0"/>
+          <w:lang w:val="en-GB"/>
+        </w:rPr>
+        <w:t>segítségével</w:t>
+      </w:r>
+      <w:proofErr w:type="spellEnd"/>
+      <w:r>
+        <w:rPr>
+          <w:rFonts w:ascii="AppleSystemUIFont" w:hAnsi="AppleSystemUIFont" w:cs="AppleSystemUIFont"/>
+          <w:kern w:val="0"/>
+          <w:lang w:val="en-GB"/>
+        </w:rPr>
+        <w:t xml:space="preserve"> </w:t>
+      </w:r>
+      <w:proofErr w:type="spellStart"/>
+      <w:r>
+        <w:rPr>
+          <w:rFonts w:ascii="AppleSystemUIFont" w:hAnsi="AppleSystemUIFont" w:cs="AppleSystemUIFont"/>
+          <w:kern w:val="0"/>
+          <w:lang w:val="en-GB"/>
+        </w:rPr>
+        <w:t>objektumokat</w:t>
+      </w:r>
+      <w:proofErr w:type="spellEnd"/>
+      <w:r>
+        <w:rPr>
+          <w:rFonts w:ascii="AppleSystemUIFont" w:hAnsi="AppleSystemUIFont" w:cs="AppleSystemUIFont"/>
+          <w:kern w:val="0"/>
+          <w:lang w:val="en-GB"/>
+        </w:rPr>
+        <w:t xml:space="preserve">, </w:t>
+      </w:r>
+      <w:proofErr w:type="spellStart"/>
+      <w:r>
+        <w:rPr>
+          <w:rFonts w:ascii="AppleSystemUIFont" w:hAnsi="AppleSystemUIFont" w:cs="AppleSystemUIFont"/>
+          <w:kern w:val="0"/>
+          <w:lang w:val="en-GB"/>
+        </w:rPr>
+        <w:t>kategóriákat</w:t>
+      </w:r>
+      <w:proofErr w:type="spellEnd"/>
+      <w:r>
+        <w:rPr>
+          <w:rFonts w:ascii="AppleSystemUIFont" w:hAnsi="AppleSystemUIFont" w:cs="AppleSystemUIFont"/>
+          <w:kern w:val="0"/>
+          <w:lang w:val="en-GB"/>
+        </w:rPr>
+        <w:t xml:space="preserve"> </w:t>
+      </w:r>
+      <w:proofErr w:type="spellStart"/>
+      <w:r>
+        <w:rPr>
+          <w:rFonts w:ascii="AppleSystemUIFont" w:hAnsi="AppleSystemUIFont" w:cs="AppleSystemUIFont"/>
+          <w:kern w:val="0"/>
+          <w:lang w:val="en-GB"/>
+        </w:rPr>
+        <w:t>és</w:t>
+      </w:r>
+      <w:proofErr w:type="spellEnd"/>
+      <w:r>
+        <w:rPr>
+          <w:rFonts w:ascii="AppleSystemUIFont" w:hAnsi="AppleSystemUIFont" w:cs="AppleSystemUIFont"/>
+          <w:kern w:val="0"/>
+          <w:lang w:val="en-GB"/>
+        </w:rPr>
+        <w:t xml:space="preserve"> </w:t>
+      </w:r>
+      <w:proofErr w:type="spellStart"/>
+      <w:r>
+        <w:rPr>
+          <w:rFonts w:ascii="AppleSystemUIFont" w:hAnsi="AppleSystemUIFont" w:cs="AppleSystemUIFont"/>
+          <w:kern w:val="0"/>
+          <w:lang w:val="en-GB"/>
+        </w:rPr>
+        <w:t>azok</w:t>
+      </w:r>
+      <w:proofErr w:type="spellEnd"/>
+      <w:r>
+        <w:rPr>
+          <w:rFonts w:ascii="AppleSystemUIFont" w:hAnsi="AppleSystemUIFont" w:cs="AppleSystemUIFont"/>
+          <w:kern w:val="0"/>
+          <w:lang w:val="en-GB"/>
+        </w:rPr>
+        <w:t xml:space="preserve"> </w:t>
+      </w:r>
+      <w:proofErr w:type="spellStart"/>
+      <w:r>
+        <w:rPr>
+          <w:rFonts w:ascii="AppleSystemUIFont" w:hAnsi="AppleSystemUIFont" w:cs="AppleSystemUIFont"/>
+          <w:kern w:val="0"/>
+          <w:lang w:val="en-GB"/>
+        </w:rPr>
+        <w:t>közötti</w:t>
+      </w:r>
+      <w:proofErr w:type="spellEnd"/>
+      <w:r>
+        <w:rPr>
+          <w:rFonts w:ascii="AppleSystemUIFont" w:hAnsi="AppleSystemUIFont" w:cs="AppleSystemUIFont"/>
+          <w:kern w:val="0"/>
+          <w:lang w:val="en-GB"/>
+        </w:rPr>
+        <w:t xml:space="preserve"> </w:t>
+      </w:r>
+      <w:proofErr w:type="spellStart"/>
+      <w:r>
+        <w:rPr>
+          <w:rFonts w:ascii="AppleSystemUIFont" w:hAnsi="AppleSystemUIFont" w:cs="AppleSystemUIFont"/>
+          <w:kern w:val="0"/>
+          <w:lang w:val="en-GB"/>
+        </w:rPr>
+        <w:t>relációkat</w:t>
+      </w:r>
+      <w:proofErr w:type="spellEnd"/>
+      <w:r>
+        <w:rPr>
+          <w:rFonts w:ascii="AppleSystemUIFont" w:hAnsi="AppleSystemUIFont" w:cs="AppleSystemUIFont"/>
+          <w:kern w:val="0"/>
+          <w:lang w:val="en-GB"/>
+        </w:rPr>
+        <w:t xml:space="preserve"> </w:t>
+      </w:r>
+      <w:proofErr w:type="spellStart"/>
+      <w:r>
+        <w:rPr>
+          <w:rFonts w:ascii="AppleSystemUIFont" w:hAnsi="AppleSystemUIFont" w:cs="AppleSystemUIFont"/>
+          <w:kern w:val="0"/>
+          <w:lang w:val="en-GB"/>
+        </w:rPr>
+        <w:t>lehet</w:t>
+      </w:r>
+      <w:proofErr w:type="spellEnd"/>
+      <w:r>
+        <w:rPr>
+          <w:rFonts w:ascii="AppleSystemUIFont" w:hAnsi="AppleSystemUIFont" w:cs="AppleSystemUIFont"/>
+          <w:kern w:val="0"/>
+          <w:lang w:val="en-GB"/>
+        </w:rPr>
+        <w:t xml:space="preserve"> </w:t>
+      </w:r>
+      <w:proofErr w:type="spellStart"/>
+      <w:r>
+        <w:rPr>
+          <w:rFonts w:ascii="AppleSystemUIFont" w:hAnsi="AppleSystemUIFont" w:cs="AppleSystemUIFont"/>
+          <w:kern w:val="0"/>
+          <w:lang w:val="en-GB"/>
+        </w:rPr>
+        <w:t>reprezentálni</w:t>
+      </w:r>
+      <w:proofErr w:type="spellEnd"/>
+      <w:r>
+        <w:rPr>
+          <w:rFonts w:ascii="AppleSystemUIFont" w:hAnsi="AppleSystemUIFont" w:cs="AppleSystemUIFont"/>
+          <w:kern w:val="0"/>
+          <w:lang w:val="en-GB"/>
+        </w:rPr>
+        <w:t>.</w:t>
+      </w:r>
+    </w:p>
+    <w:p>
+      <w:pPr>
+        <w:pStyle w:val="ListParagraph"/>
         <w:numPr>
           <w:ilvl w:val="0"/>
           <w:numId w:val="6"/>
@@ -1207,12 +1679,426 @@
           <w:kern w:val="0"/>
           <w:lang w:val="en-GB"/>
         </w:rPr>
-        <w:t xml:space="preserve">Az egzisztenciális gráfok a szemantikus hálók egyik előfutára. A szemantikus hálókban az objektumokat és kategóriákat ovális keretekben vagy dobozokban ábrázolják, és címkézett élekkel kapcsolják össze őket. </w:t>
-      </w:r>
-    </w:p>
-    <w:p>
-      <w:pPr>
-        <w:pStyle w:val="Listaszerbekezds"/>
+        <w:t xml:space="preserve">Az </w:t>
+      </w:r>
+      <w:proofErr w:type="spellStart"/>
+      <w:r>
+        <w:rPr>
+          <w:rFonts w:ascii="AppleSystemUIFont" w:hAnsi="AppleSystemUIFont" w:cs="AppleSystemUIFont"/>
+          <w:kern w:val="0"/>
+          <w:lang w:val="en-GB"/>
+        </w:rPr>
+        <w:t>egzisztenciális</w:t>
+      </w:r>
+      <w:proofErr w:type="spellEnd"/>
+      <w:r>
+        <w:rPr>
+          <w:rFonts w:ascii="AppleSystemUIFont" w:hAnsi="AppleSystemUIFont" w:cs="AppleSystemUIFont"/>
+          <w:kern w:val="0"/>
+          <w:lang w:val="en-GB"/>
+        </w:rPr>
+        <w:t xml:space="preserve"> </w:t>
+      </w:r>
+      <w:proofErr w:type="spellStart"/>
+      <w:r>
+        <w:rPr>
+          <w:rFonts w:ascii="AppleSystemUIFont" w:hAnsi="AppleSystemUIFont" w:cs="AppleSystemUIFont"/>
+          <w:kern w:val="0"/>
+          <w:lang w:val="en-GB"/>
+        </w:rPr>
+        <w:t>gráfok</w:t>
+      </w:r>
+      <w:proofErr w:type="spellEnd"/>
+      <w:r>
+        <w:rPr>
+          <w:rFonts w:ascii="AppleSystemUIFont" w:hAnsi="AppleSystemUIFont" w:cs="AppleSystemUIFont"/>
+          <w:kern w:val="0"/>
+          <w:lang w:val="en-GB"/>
+        </w:rPr>
+        <w:t xml:space="preserve"> a </w:t>
+      </w:r>
+      <w:proofErr w:type="spellStart"/>
+      <w:r>
+        <w:rPr>
+          <w:rFonts w:ascii="AppleSystemUIFont" w:hAnsi="AppleSystemUIFont" w:cs="AppleSystemUIFont"/>
+          <w:kern w:val="0"/>
+          <w:lang w:val="en-GB"/>
+        </w:rPr>
+        <w:t>szemantikus</w:t>
+      </w:r>
+      <w:proofErr w:type="spellEnd"/>
+      <w:r>
+        <w:rPr>
+          <w:rFonts w:ascii="AppleSystemUIFont" w:hAnsi="AppleSystemUIFont" w:cs="AppleSystemUIFont"/>
+          <w:kern w:val="0"/>
+          <w:lang w:val="en-GB"/>
+        </w:rPr>
+        <w:t xml:space="preserve"> </w:t>
+      </w:r>
+      <w:proofErr w:type="spellStart"/>
+      <w:r>
+        <w:rPr>
+          <w:rFonts w:ascii="AppleSystemUIFont" w:hAnsi="AppleSystemUIFont" w:cs="AppleSystemUIFont"/>
+          <w:kern w:val="0"/>
+          <w:lang w:val="en-GB"/>
+        </w:rPr>
+        <w:t>hálók</w:t>
+      </w:r>
+      <w:proofErr w:type="spellEnd"/>
+      <w:r>
+        <w:rPr>
+          <w:rFonts w:ascii="AppleSystemUIFont" w:hAnsi="AppleSystemUIFont" w:cs="AppleSystemUIFont"/>
+          <w:kern w:val="0"/>
+          <w:lang w:val="en-GB"/>
+        </w:rPr>
+        <w:t xml:space="preserve"> </w:t>
+      </w:r>
+      <w:proofErr w:type="spellStart"/>
+      <w:r>
+        <w:rPr>
+          <w:rFonts w:ascii="AppleSystemUIFont" w:hAnsi="AppleSystemUIFont" w:cs="AppleSystemUIFont"/>
+          <w:kern w:val="0"/>
+          <w:lang w:val="en-GB"/>
+        </w:rPr>
+        <w:t>egyik</w:t>
+      </w:r>
+      <w:proofErr w:type="spellEnd"/>
+      <w:r>
+        <w:rPr>
+          <w:rFonts w:ascii="AppleSystemUIFont" w:hAnsi="AppleSystemUIFont" w:cs="AppleSystemUIFont"/>
+          <w:kern w:val="0"/>
+          <w:lang w:val="en-GB"/>
+        </w:rPr>
+        <w:t xml:space="preserve"> </w:t>
+      </w:r>
+      <w:proofErr w:type="spellStart"/>
+      <w:r>
+        <w:rPr>
+          <w:rFonts w:ascii="AppleSystemUIFont" w:hAnsi="AppleSystemUIFont" w:cs="AppleSystemUIFont"/>
+          <w:kern w:val="0"/>
+          <w:lang w:val="en-GB"/>
+        </w:rPr>
+        <w:t>előfutára</w:t>
+      </w:r>
+      <w:proofErr w:type="spellEnd"/>
+      <w:r>
+        <w:rPr>
+          <w:rFonts w:ascii="AppleSystemUIFont" w:hAnsi="AppleSystemUIFont" w:cs="AppleSystemUIFont"/>
+          <w:kern w:val="0"/>
+          <w:lang w:val="en-GB"/>
+        </w:rPr>
+        <w:t xml:space="preserve">. A </w:t>
+      </w:r>
+      <w:proofErr w:type="spellStart"/>
+      <w:r>
+        <w:rPr>
+          <w:rFonts w:ascii="AppleSystemUIFont" w:hAnsi="AppleSystemUIFont" w:cs="AppleSystemUIFont"/>
+          <w:kern w:val="0"/>
+          <w:lang w:val="en-GB"/>
+        </w:rPr>
+        <w:t>szemantikus</w:t>
+      </w:r>
+      <w:proofErr w:type="spellEnd"/>
+      <w:r>
+        <w:rPr>
+          <w:rFonts w:ascii="AppleSystemUIFont" w:hAnsi="AppleSystemUIFont" w:cs="AppleSystemUIFont"/>
+          <w:kern w:val="0"/>
+          <w:lang w:val="en-GB"/>
+        </w:rPr>
+        <w:t xml:space="preserve"> </w:t>
+      </w:r>
+      <w:proofErr w:type="spellStart"/>
+      <w:r>
+        <w:rPr>
+          <w:rFonts w:ascii="AppleSystemUIFont" w:hAnsi="AppleSystemUIFont" w:cs="AppleSystemUIFont"/>
+          <w:kern w:val="0"/>
+          <w:lang w:val="en-GB"/>
+        </w:rPr>
+        <w:t>hálókban</w:t>
+      </w:r>
+      <w:proofErr w:type="spellEnd"/>
+      <w:r>
+        <w:rPr>
+          <w:rFonts w:ascii="AppleSystemUIFont" w:hAnsi="AppleSystemUIFont" w:cs="AppleSystemUIFont"/>
+          <w:kern w:val="0"/>
+          <w:lang w:val="en-GB"/>
+        </w:rPr>
+        <w:t xml:space="preserve"> </w:t>
+      </w:r>
+      <w:proofErr w:type="spellStart"/>
+      <w:r>
+        <w:rPr>
+          <w:rFonts w:ascii="AppleSystemUIFont" w:hAnsi="AppleSystemUIFont" w:cs="AppleSystemUIFont"/>
+          <w:kern w:val="0"/>
+          <w:lang w:val="en-GB"/>
+        </w:rPr>
+        <w:t>az</w:t>
+      </w:r>
+      <w:proofErr w:type="spellEnd"/>
+      <w:r>
+        <w:rPr>
+          <w:rFonts w:ascii="AppleSystemUIFont" w:hAnsi="AppleSystemUIFont" w:cs="AppleSystemUIFont"/>
+          <w:kern w:val="0"/>
+          <w:lang w:val="en-GB"/>
+        </w:rPr>
+        <w:t xml:space="preserve"> </w:t>
+      </w:r>
+      <w:proofErr w:type="spellStart"/>
+      <w:r>
+        <w:rPr>
+          <w:rFonts w:ascii="AppleSystemUIFont" w:hAnsi="AppleSystemUIFont" w:cs="AppleSystemUIFont"/>
+          <w:kern w:val="0"/>
+          <w:lang w:val="en-GB"/>
+        </w:rPr>
+        <w:t>objektumokat</w:t>
+      </w:r>
+      <w:proofErr w:type="spellEnd"/>
+      <w:r>
+        <w:rPr>
+          <w:rFonts w:ascii="AppleSystemUIFont" w:hAnsi="AppleSystemUIFont" w:cs="AppleSystemUIFont"/>
+          <w:kern w:val="0"/>
+          <w:lang w:val="en-GB"/>
+        </w:rPr>
+        <w:t xml:space="preserve"> </w:t>
+      </w:r>
+      <w:proofErr w:type="spellStart"/>
+      <w:r>
+        <w:rPr>
+          <w:rFonts w:ascii="AppleSystemUIFont" w:hAnsi="AppleSystemUIFont" w:cs="AppleSystemUIFont"/>
+          <w:kern w:val="0"/>
+          <w:lang w:val="en-GB"/>
+        </w:rPr>
+        <w:t>és</w:t>
+      </w:r>
+      <w:proofErr w:type="spellEnd"/>
+      <w:r>
+        <w:rPr>
+          <w:rFonts w:ascii="AppleSystemUIFont" w:hAnsi="AppleSystemUIFont" w:cs="AppleSystemUIFont"/>
+          <w:kern w:val="0"/>
+          <w:lang w:val="en-GB"/>
+        </w:rPr>
+        <w:t xml:space="preserve"> </w:t>
+      </w:r>
+      <w:proofErr w:type="spellStart"/>
+      <w:r>
+        <w:rPr>
+          <w:rFonts w:ascii="AppleSystemUIFont" w:hAnsi="AppleSystemUIFont" w:cs="AppleSystemUIFont"/>
+          <w:kern w:val="0"/>
+          <w:lang w:val="en-GB"/>
+        </w:rPr>
+        <w:t>kategóriákat</w:t>
+      </w:r>
+      <w:proofErr w:type="spellEnd"/>
+      <w:r>
+        <w:rPr>
+          <w:rFonts w:ascii="AppleSystemUIFont" w:hAnsi="AppleSystemUIFont" w:cs="AppleSystemUIFont"/>
+          <w:kern w:val="0"/>
+          <w:lang w:val="en-GB"/>
+        </w:rPr>
+        <w:t xml:space="preserve"> </w:t>
+      </w:r>
+      <w:proofErr w:type="spellStart"/>
+      <w:r>
+        <w:rPr>
+          <w:rFonts w:ascii="AppleSystemUIFont" w:hAnsi="AppleSystemUIFont" w:cs="AppleSystemUIFont"/>
+          <w:kern w:val="0"/>
+          <w:lang w:val="en-GB"/>
+        </w:rPr>
+        <w:t>ovális</w:t>
+      </w:r>
+      <w:proofErr w:type="spellEnd"/>
+      <w:r>
+        <w:rPr>
+          <w:rFonts w:ascii="AppleSystemUIFont" w:hAnsi="AppleSystemUIFont" w:cs="AppleSystemUIFont"/>
+          <w:kern w:val="0"/>
+          <w:lang w:val="en-GB"/>
+        </w:rPr>
+        <w:t xml:space="preserve"> </w:t>
+      </w:r>
+      <w:proofErr w:type="spellStart"/>
+      <w:r>
+        <w:rPr>
+          <w:rFonts w:ascii="AppleSystemUIFont" w:hAnsi="AppleSystemUIFont" w:cs="AppleSystemUIFont"/>
+          <w:kern w:val="0"/>
+          <w:lang w:val="en-GB"/>
+        </w:rPr>
+        <w:t>keretekben</w:t>
+      </w:r>
+      <w:proofErr w:type="spellEnd"/>
+      <w:r>
+        <w:rPr>
+          <w:rFonts w:ascii="AppleSystemUIFont" w:hAnsi="AppleSystemUIFont" w:cs="AppleSystemUIFont"/>
+          <w:kern w:val="0"/>
+          <w:lang w:val="en-GB"/>
+        </w:rPr>
+        <w:t xml:space="preserve"> </w:t>
+      </w:r>
+      <w:proofErr w:type="spellStart"/>
+      <w:r>
+        <w:rPr>
+          <w:rFonts w:ascii="AppleSystemUIFont" w:hAnsi="AppleSystemUIFont" w:cs="AppleSystemUIFont"/>
+          <w:kern w:val="0"/>
+          <w:lang w:val="en-GB"/>
+        </w:rPr>
+        <w:t>vagy</w:t>
+      </w:r>
+      <w:proofErr w:type="spellEnd"/>
+      <w:r>
+        <w:rPr>
+          <w:rFonts w:ascii="AppleSystemUIFont" w:hAnsi="AppleSystemUIFont" w:cs="AppleSystemUIFont"/>
+          <w:kern w:val="0"/>
+          <w:lang w:val="en-GB"/>
+        </w:rPr>
+        <w:t xml:space="preserve"> </w:t>
+      </w:r>
+      <w:proofErr w:type="spellStart"/>
+      <w:r>
+        <w:rPr>
+          <w:rFonts w:ascii="AppleSystemUIFont" w:hAnsi="AppleSystemUIFont" w:cs="AppleSystemUIFont"/>
+          <w:kern w:val="0"/>
+          <w:lang w:val="en-GB"/>
+        </w:rPr>
+        <w:t>dobozokban</w:t>
+      </w:r>
+      <w:proofErr w:type="spellEnd"/>
+      <w:r>
+        <w:rPr>
+          <w:rFonts w:ascii="AppleSystemUIFont" w:hAnsi="AppleSystemUIFont" w:cs="AppleSystemUIFont"/>
+          <w:kern w:val="0"/>
+          <w:lang w:val="en-GB"/>
+        </w:rPr>
+        <w:t xml:space="preserve"> </w:t>
+      </w:r>
+      <w:proofErr w:type="spellStart"/>
+      <w:r>
+        <w:rPr>
+          <w:rFonts w:ascii="AppleSystemUIFont" w:hAnsi="AppleSystemUIFont" w:cs="AppleSystemUIFont"/>
+          <w:kern w:val="0"/>
+          <w:lang w:val="en-GB"/>
+        </w:rPr>
+        <w:t>ábrázolják</w:t>
+      </w:r>
+      <w:proofErr w:type="spellEnd"/>
+      <w:r>
+        <w:rPr>
+          <w:rFonts w:ascii="AppleSystemUIFont" w:hAnsi="AppleSystemUIFont" w:cs="AppleSystemUIFont"/>
+          <w:kern w:val="0"/>
+          <w:lang w:val="en-GB"/>
+        </w:rPr>
+        <w:t xml:space="preserve">, </w:t>
+      </w:r>
+      <w:proofErr w:type="spellStart"/>
+      <w:r>
+        <w:rPr>
+          <w:rFonts w:ascii="AppleSystemUIFont" w:hAnsi="AppleSystemUIFont" w:cs="AppleSystemUIFont"/>
+          <w:kern w:val="0"/>
+          <w:lang w:val="en-GB"/>
+        </w:rPr>
+        <w:t>és</w:t>
+      </w:r>
+      <w:proofErr w:type="spellEnd"/>
+      <w:r>
+        <w:rPr>
+          <w:rFonts w:ascii="AppleSystemUIFont" w:hAnsi="AppleSystemUIFont" w:cs="AppleSystemUIFont"/>
+          <w:kern w:val="0"/>
+          <w:lang w:val="en-GB"/>
+        </w:rPr>
+        <w:t xml:space="preserve"> </w:t>
+      </w:r>
+      <w:proofErr w:type="spellStart"/>
+      <w:r>
+        <w:rPr>
+          <w:rFonts w:ascii="AppleSystemUIFont" w:hAnsi="AppleSystemUIFont" w:cs="AppleSystemUIFont"/>
+          <w:kern w:val="0"/>
+          <w:lang w:val="en-GB"/>
+        </w:rPr>
+        <w:t>címkézett</w:t>
+      </w:r>
+      <w:proofErr w:type="spellEnd"/>
+      <w:r>
+        <w:rPr>
+          <w:rFonts w:ascii="AppleSystemUIFont" w:hAnsi="AppleSystemUIFont" w:cs="AppleSystemUIFont"/>
+          <w:kern w:val="0"/>
+          <w:lang w:val="en-GB"/>
+        </w:rPr>
+        <w:t xml:space="preserve"> </w:t>
+      </w:r>
+      <w:proofErr w:type="spellStart"/>
+      <w:r>
+        <w:rPr>
+          <w:rFonts w:ascii="AppleSystemUIFont" w:hAnsi="AppleSystemUIFont" w:cs="AppleSystemUIFont"/>
+          <w:kern w:val="0"/>
+          <w:lang w:val="en-GB"/>
+        </w:rPr>
+        <w:t>élekkel</w:t>
+      </w:r>
+      <w:proofErr w:type="spellEnd"/>
+      <w:r>
+        <w:rPr>
+          <w:rFonts w:ascii="AppleSystemUIFont" w:hAnsi="AppleSystemUIFont" w:cs="AppleSystemUIFont"/>
+          <w:kern w:val="0"/>
+          <w:lang w:val="en-GB"/>
+        </w:rPr>
+        <w:t xml:space="preserve"> </w:t>
+      </w:r>
+      <w:proofErr w:type="spellStart"/>
+      <w:r>
+        <w:rPr>
+          <w:rFonts w:ascii="AppleSystemUIFont" w:hAnsi="AppleSystemUIFont" w:cs="AppleSystemUIFont"/>
+          <w:kern w:val="0"/>
+          <w:lang w:val="en-GB"/>
+        </w:rPr>
+        <w:t>kapcsolják</w:t>
+      </w:r>
+      <w:proofErr w:type="spellEnd"/>
+      <w:r>
+        <w:rPr>
+          <w:rFonts w:ascii="AppleSystemUIFont" w:hAnsi="AppleSystemUIFont" w:cs="AppleSystemUIFont"/>
+          <w:kern w:val="0"/>
+          <w:lang w:val="en-GB"/>
+        </w:rPr>
+        <w:t xml:space="preserve"> </w:t>
+      </w:r>
+      <w:proofErr w:type="spellStart"/>
+      <w:r>
+        <w:rPr>
+          <w:rFonts w:ascii="AppleSystemUIFont" w:hAnsi="AppleSystemUIFont" w:cs="AppleSystemUIFont"/>
+          <w:kern w:val="0"/>
+          <w:lang w:val="en-GB"/>
+        </w:rPr>
+        <w:t>össze</w:t>
+      </w:r>
+      <w:proofErr w:type="spellEnd"/>
+      <w:r>
+        <w:rPr>
+          <w:rFonts w:ascii="AppleSystemUIFont" w:hAnsi="AppleSystemUIFont" w:cs="AppleSystemUIFont"/>
+          <w:kern w:val="0"/>
+          <w:lang w:val="en-GB"/>
+        </w:rPr>
+        <w:t xml:space="preserve"> </w:t>
+      </w:r>
+      <w:proofErr w:type="spellStart"/>
+      <w:r>
+        <w:rPr>
+          <w:rFonts w:ascii="AppleSystemUIFont" w:hAnsi="AppleSystemUIFont" w:cs="AppleSystemUIFont"/>
+          <w:kern w:val="0"/>
+          <w:lang w:val="en-GB"/>
+        </w:rPr>
+        <w:t>őket</w:t>
+      </w:r>
+      <w:proofErr w:type="spellEnd"/>
+      <w:r>
+        <w:rPr>
+          <w:rFonts w:ascii="AppleSystemUIFont" w:hAnsi="AppleSystemUIFont" w:cs="AppleSystemUIFont"/>
+          <w:kern w:val="0"/>
+          <w:lang w:val="en-GB"/>
+        </w:rPr>
+        <w:t xml:space="preserve">. </w:t>
+      </w:r>
+    </w:p>
+    <w:p>
+      <w:pPr>
+        <w:pStyle w:val="ListParagraph"/>
         <w:numPr>
           <w:ilvl w:val="0"/>
           <w:numId w:val="6"/>
@@ -1227,13 +2113,383 @@
           <w:lang w:val="en-GB"/>
         </w:rPr>
       </w:pPr>
-      <w:r>
-        <w:rPr>
-          <w:rFonts w:ascii="AppleSystemUIFont" w:hAnsi="AppleSystemUIFont" w:cs="AppleSystemUIFont"/>
-          <w:kern w:val="0"/>
-          <w:lang w:val="en-GB"/>
-        </w:rPr>
-        <w:t>Fontos megjegyezni, hogy a szemantikus hálók és az elsőrendű logika ugyanazokat a logikai fogalmakat használják, és a szemantikus hálók gyakorlatilag a logika egy formáját jelentik.</w:t>
+      <w:proofErr w:type="spellStart"/>
+      <w:r>
+        <w:rPr>
+          <w:rFonts w:ascii="AppleSystemUIFont" w:hAnsi="AppleSystemUIFont" w:cs="AppleSystemUIFont"/>
+          <w:kern w:val="0"/>
+          <w:lang w:val="en-GB"/>
+        </w:rPr>
+        <w:t>Fontos</w:t>
+      </w:r>
+      <w:proofErr w:type="spellEnd"/>
+      <w:r>
+        <w:rPr>
+          <w:rFonts w:ascii="AppleSystemUIFont" w:hAnsi="AppleSystemUIFont" w:cs="AppleSystemUIFont"/>
+          <w:kern w:val="0"/>
+          <w:lang w:val="en-GB"/>
+        </w:rPr>
+        <w:t xml:space="preserve"> </w:t>
+      </w:r>
+      <w:proofErr w:type="spellStart"/>
+      <w:r>
+        <w:rPr>
+          <w:rFonts w:ascii="AppleSystemUIFont" w:hAnsi="AppleSystemUIFont" w:cs="AppleSystemUIFont"/>
+          <w:kern w:val="0"/>
+          <w:lang w:val="en-GB"/>
+        </w:rPr>
+        <w:t>megjegyezni</w:t>
+      </w:r>
+      <w:proofErr w:type="spellEnd"/>
+      <w:r>
+        <w:rPr>
+          <w:rFonts w:ascii="AppleSystemUIFont" w:hAnsi="AppleSystemUIFont" w:cs="AppleSystemUIFont"/>
+          <w:kern w:val="0"/>
+          <w:lang w:val="en-GB"/>
+        </w:rPr>
+        <w:t xml:space="preserve">, </w:t>
+      </w:r>
+      <w:proofErr w:type="spellStart"/>
+      <w:r>
+        <w:rPr>
+          <w:rFonts w:ascii="AppleSystemUIFont" w:hAnsi="AppleSystemUIFont" w:cs="AppleSystemUIFont"/>
+          <w:kern w:val="0"/>
+          <w:lang w:val="en-GB"/>
+        </w:rPr>
+        <w:t>hogy</w:t>
+      </w:r>
+      <w:proofErr w:type="spellEnd"/>
+      <w:r>
+        <w:rPr>
+          <w:rFonts w:ascii="AppleSystemUIFont" w:hAnsi="AppleSystemUIFont" w:cs="AppleSystemUIFont"/>
+          <w:kern w:val="0"/>
+          <w:lang w:val="en-GB"/>
+        </w:rPr>
+        <w:t xml:space="preserve"> a </w:t>
+      </w:r>
+      <w:proofErr w:type="spellStart"/>
+      <w:r>
+        <w:rPr>
+          <w:rFonts w:ascii="AppleSystemUIFont" w:hAnsi="AppleSystemUIFont" w:cs="AppleSystemUIFont"/>
+          <w:kern w:val="0"/>
+          <w:lang w:val="en-GB"/>
+        </w:rPr>
+        <w:t>szemantikus</w:t>
+      </w:r>
+      <w:proofErr w:type="spellEnd"/>
+      <w:r>
+        <w:rPr>
+          <w:rFonts w:ascii="AppleSystemUIFont" w:hAnsi="AppleSystemUIFont" w:cs="AppleSystemUIFont"/>
+          <w:kern w:val="0"/>
+          <w:lang w:val="en-GB"/>
+        </w:rPr>
+        <w:t xml:space="preserve"> </w:t>
+      </w:r>
+      <w:proofErr w:type="spellStart"/>
+      <w:r>
+        <w:rPr>
+          <w:rFonts w:ascii="AppleSystemUIFont" w:hAnsi="AppleSystemUIFont" w:cs="AppleSystemUIFont"/>
+          <w:kern w:val="0"/>
+          <w:lang w:val="en-GB"/>
+        </w:rPr>
+        <w:t>hálók</w:t>
+      </w:r>
+      <w:proofErr w:type="spellEnd"/>
+      <w:r>
+        <w:rPr>
+          <w:rFonts w:ascii="AppleSystemUIFont" w:hAnsi="AppleSystemUIFont" w:cs="AppleSystemUIFont"/>
+          <w:kern w:val="0"/>
+          <w:lang w:val="en-GB"/>
+        </w:rPr>
+        <w:t xml:space="preserve"> </w:t>
+      </w:r>
+      <w:proofErr w:type="spellStart"/>
+      <w:r>
+        <w:rPr>
+          <w:rFonts w:ascii="AppleSystemUIFont" w:hAnsi="AppleSystemUIFont" w:cs="AppleSystemUIFont"/>
+          <w:kern w:val="0"/>
+          <w:lang w:val="en-GB"/>
+        </w:rPr>
+        <w:t>és</w:t>
+      </w:r>
+      <w:proofErr w:type="spellEnd"/>
+      <w:r>
+        <w:rPr>
+          <w:rFonts w:ascii="AppleSystemUIFont" w:hAnsi="AppleSystemUIFont" w:cs="AppleSystemUIFont"/>
+          <w:kern w:val="0"/>
+          <w:lang w:val="en-GB"/>
+        </w:rPr>
+        <w:t xml:space="preserve"> </w:t>
+      </w:r>
+      <w:proofErr w:type="spellStart"/>
+      <w:r>
+        <w:rPr>
+          <w:rFonts w:ascii="AppleSystemUIFont" w:hAnsi="AppleSystemUIFont" w:cs="AppleSystemUIFont"/>
+          <w:kern w:val="0"/>
+          <w:lang w:val="en-GB"/>
+        </w:rPr>
+        <w:t>az</w:t>
+      </w:r>
+      <w:proofErr w:type="spellEnd"/>
+      <w:r>
+        <w:rPr>
+          <w:rFonts w:ascii="AppleSystemUIFont" w:hAnsi="AppleSystemUIFont" w:cs="AppleSystemUIFont"/>
+          <w:kern w:val="0"/>
+          <w:lang w:val="en-GB"/>
+        </w:rPr>
+        <w:t xml:space="preserve"> </w:t>
+      </w:r>
+      <w:proofErr w:type="spellStart"/>
+      <w:r>
+        <w:rPr>
+          <w:rFonts w:ascii="AppleSystemUIFont" w:hAnsi="AppleSystemUIFont" w:cs="AppleSystemUIFont"/>
+          <w:kern w:val="0"/>
+          <w:lang w:val="en-GB"/>
+        </w:rPr>
+        <w:t>elsőrendű</w:t>
+      </w:r>
+      <w:proofErr w:type="spellEnd"/>
+      <w:r>
+        <w:rPr>
+          <w:rFonts w:ascii="AppleSystemUIFont" w:hAnsi="AppleSystemUIFont" w:cs="AppleSystemUIFont"/>
+          <w:kern w:val="0"/>
+          <w:lang w:val="en-GB"/>
+        </w:rPr>
+        <w:t xml:space="preserve"> </w:t>
+      </w:r>
+      <w:proofErr w:type="spellStart"/>
+      <w:r>
+        <w:rPr>
+          <w:rFonts w:ascii="AppleSystemUIFont" w:hAnsi="AppleSystemUIFont" w:cs="AppleSystemUIFont"/>
+          <w:kern w:val="0"/>
+          <w:lang w:val="en-GB"/>
+        </w:rPr>
+        <w:t>logika</w:t>
+      </w:r>
+      <w:proofErr w:type="spellEnd"/>
+      <w:r>
+        <w:rPr>
+          <w:rFonts w:ascii="AppleSystemUIFont" w:hAnsi="AppleSystemUIFont" w:cs="AppleSystemUIFont"/>
+          <w:kern w:val="0"/>
+          <w:lang w:val="en-GB"/>
+        </w:rPr>
+        <w:t xml:space="preserve"> </w:t>
+      </w:r>
+      <w:proofErr w:type="spellStart"/>
+      <w:r>
+        <w:rPr>
+          <w:rFonts w:ascii="AppleSystemUIFont" w:hAnsi="AppleSystemUIFont" w:cs="AppleSystemUIFont"/>
+          <w:kern w:val="0"/>
+          <w:lang w:val="en-GB"/>
+        </w:rPr>
+        <w:t>ugyanazokat</w:t>
+      </w:r>
+      <w:proofErr w:type="spellEnd"/>
+      <w:r>
+        <w:rPr>
+          <w:rFonts w:ascii="AppleSystemUIFont" w:hAnsi="AppleSystemUIFont" w:cs="AppleSystemUIFont"/>
+          <w:kern w:val="0"/>
+          <w:lang w:val="en-GB"/>
+        </w:rPr>
+        <w:t xml:space="preserve"> a </w:t>
+      </w:r>
+      <w:proofErr w:type="spellStart"/>
+      <w:r>
+        <w:rPr>
+          <w:rFonts w:ascii="AppleSystemUIFont" w:hAnsi="AppleSystemUIFont" w:cs="AppleSystemUIFont"/>
+          <w:kern w:val="0"/>
+          <w:lang w:val="en-GB"/>
+        </w:rPr>
+        <w:t>logikai</w:t>
+      </w:r>
+      <w:proofErr w:type="spellEnd"/>
+      <w:r>
+        <w:rPr>
+          <w:rFonts w:ascii="AppleSystemUIFont" w:hAnsi="AppleSystemUIFont" w:cs="AppleSystemUIFont"/>
+          <w:kern w:val="0"/>
+          <w:lang w:val="en-GB"/>
+        </w:rPr>
+        <w:t xml:space="preserve"> </w:t>
+      </w:r>
+      <w:proofErr w:type="spellStart"/>
+      <w:r>
+        <w:rPr>
+          <w:rFonts w:ascii="AppleSystemUIFont" w:hAnsi="AppleSystemUIFont" w:cs="AppleSystemUIFont"/>
+          <w:kern w:val="0"/>
+          <w:lang w:val="en-GB"/>
+        </w:rPr>
+        <w:t>fogalmakat</w:t>
+      </w:r>
+      <w:proofErr w:type="spellEnd"/>
+      <w:r>
+        <w:rPr>
+          <w:rFonts w:ascii="AppleSystemUIFont" w:hAnsi="AppleSystemUIFont" w:cs="AppleSystemUIFont"/>
+          <w:kern w:val="0"/>
+          <w:lang w:val="en-GB"/>
+        </w:rPr>
+        <w:t xml:space="preserve"> </w:t>
+      </w:r>
+      <w:proofErr w:type="spellStart"/>
+      <w:r>
+        <w:rPr>
+          <w:rFonts w:ascii="AppleSystemUIFont" w:hAnsi="AppleSystemUIFont" w:cs="AppleSystemUIFont"/>
+          <w:kern w:val="0"/>
+          <w:lang w:val="en-GB"/>
+        </w:rPr>
+        <w:t>használják</w:t>
+      </w:r>
+      <w:proofErr w:type="spellEnd"/>
+      <w:r>
+        <w:rPr>
+          <w:rFonts w:ascii="AppleSystemUIFont" w:hAnsi="AppleSystemUIFont" w:cs="AppleSystemUIFont"/>
+          <w:kern w:val="0"/>
+          <w:lang w:val="en-GB"/>
+        </w:rPr>
+        <w:t xml:space="preserve">, </w:t>
+      </w:r>
+      <w:proofErr w:type="spellStart"/>
+      <w:r>
+        <w:rPr>
+          <w:rFonts w:ascii="AppleSystemUIFont" w:hAnsi="AppleSystemUIFont" w:cs="AppleSystemUIFont"/>
+          <w:kern w:val="0"/>
+          <w:lang w:val="en-GB"/>
+        </w:rPr>
+        <w:t>és</w:t>
+      </w:r>
+      <w:proofErr w:type="spellEnd"/>
+      <w:r>
+        <w:rPr>
+          <w:rFonts w:ascii="AppleSystemUIFont" w:hAnsi="AppleSystemUIFont" w:cs="AppleSystemUIFont"/>
+          <w:kern w:val="0"/>
+          <w:lang w:val="en-GB"/>
+        </w:rPr>
+        <w:t xml:space="preserve"> a </w:t>
+      </w:r>
+      <w:proofErr w:type="spellStart"/>
+      <w:r>
+        <w:rPr>
+          <w:rFonts w:ascii="AppleSystemUIFont" w:hAnsi="AppleSystemUIFont" w:cs="AppleSystemUIFont"/>
+          <w:kern w:val="0"/>
+          <w:lang w:val="en-GB"/>
+        </w:rPr>
+        <w:t>szemantikus</w:t>
+      </w:r>
+      <w:proofErr w:type="spellEnd"/>
+      <w:r>
+        <w:rPr>
+          <w:rFonts w:ascii="AppleSystemUIFont" w:hAnsi="AppleSystemUIFont" w:cs="AppleSystemUIFont"/>
+          <w:kern w:val="0"/>
+          <w:lang w:val="en-GB"/>
+        </w:rPr>
+        <w:t xml:space="preserve"> </w:t>
+      </w:r>
+      <w:proofErr w:type="spellStart"/>
+      <w:r>
+        <w:rPr>
+          <w:rFonts w:ascii="AppleSystemUIFont" w:hAnsi="AppleSystemUIFont" w:cs="AppleSystemUIFont"/>
+          <w:kern w:val="0"/>
+          <w:lang w:val="en-GB"/>
+        </w:rPr>
+        <w:t>hálók</w:t>
+      </w:r>
+      <w:proofErr w:type="spellEnd"/>
+      <w:r>
+        <w:rPr>
+          <w:rFonts w:ascii="AppleSystemUIFont" w:hAnsi="AppleSystemUIFont" w:cs="AppleSystemUIFont"/>
+          <w:kern w:val="0"/>
+          <w:lang w:val="en-GB"/>
+        </w:rPr>
+        <w:t xml:space="preserve"> </w:t>
+      </w:r>
+      <w:proofErr w:type="spellStart"/>
+      <w:r>
+        <w:rPr>
+          <w:rFonts w:ascii="AppleSystemUIFont" w:hAnsi="AppleSystemUIFont" w:cs="AppleSystemUIFont"/>
+          <w:kern w:val="0"/>
+          <w:lang w:val="en-GB"/>
+        </w:rPr>
+        <w:t>gyakorlatilag</w:t>
+      </w:r>
+      <w:proofErr w:type="spellEnd"/>
+      <w:r>
+        <w:rPr>
+          <w:rFonts w:ascii="AppleSystemUIFont" w:hAnsi="AppleSystemUIFont" w:cs="AppleSystemUIFont"/>
+          <w:kern w:val="0"/>
+          <w:lang w:val="en-GB"/>
+        </w:rPr>
+        <w:t xml:space="preserve"> a </w:t>
+      </w:r>
+      <w:proofErr w:type="spellStart"/>
+      <w:r>
+        <w:rPr>
+          <w:rFonts w:ascii="AppleSystemUIFont" w:hAnsi="AppleSystemUIFont" w:cs="AppleSystemUIFont"/>
+          <w:kern w:val="0"/>
+          <w:lang w:val="en-GB"/>
+        </w:rPr>
+        <w:t>logika</w:t>
+      </w:r>
+      <w:proofErr w:type="spellEnd"/>
+      <w:r>
+        <w:rPr>
+          <w:rFonts w:ascii="AppleSystemUIFont" w:hAnsi="AppleSystemUIFont" w:cs="AppleSystemUIFont"/>
+          <w:kern w:val="0"/>
+          <w:lang w:val="en-GB"/>
+        </w:rPr>
+        <w:t xml:space="preserve"> </w:t>
+      </w:r>
+      <w:proofErr w:type="spellStart"/>
+      <w:r>
+        <w:rPr>
+          <w:rFonts w:ascii="AppleSystemUIFont" w:hAnsi="AppleSystemUIFont" w:cs="AppleSystemUIFont"/>
+          <w:kern w:val="0"/>
+          <w:lang w:val="en-GB"/>
+        </w:rPr>
+        <w:t>egy</w:t>
+      </w:r>
+      <w:proofErr w:type="spellEnd"/>
+      <w:r>
+        <w:rPr>
+          <w:rFonts w:ascii="AppleSystemUIFont" w:hAnsi="AppleSystemUIFont" w:cs="AppleSystemUIFont"/>
+          <w:kern w:val="0"/>
+          <w:lang w:val="en-GB"/>
+        </w:rPr>
+        <w:t xml:space="preserve"> </w:t>
+      </w:r>
+      <w:proofErr w:type="spellStart"/>
+      <w:r>
+        <w:rPr>
+          <w:rFonts w:ascii="AppleSystemUIFont" w:hAnsi="AppleSystemUIFont" w:cs="AppleSystemUIFont"/>
+          <w:kern w:val="0"/>
+          <w:lang w:val="en-GB"/>
+        </w:rPr>
+        <w:t>formáját</w:t>
+      </w:r>
+      <w:proofErr w:type="spellEnd"/>
+      <w:r>
+        <w:rPr>
+          <w:rFonts w:ascii="AppleSystemUIFont" w:hAnsi="AppleSystemUIFont" w:cs="AppleSystemUIFont"/>
+          <w:kern w:val="0"/>
+          <w:lang w:val="en-GB"/>
+        </w:rPr>
+        <w:t xml:space="preserve"> </w:t>
+      </w:r>
+      <w:proofErr w:type="spellStart"/>
+      <w:r>
+        <w:rPr>
+          <w:rFonts w:ascii="AppleSystemUIFont" w:hAnsi="AppleSystemUIFont" w:cs="AppleSystemUIFont"/>
+          <w:kern w:val="0"/>
+          <w:lang w:val="en-GB"/>
+        </w:rPr>
+        <w:t>jelentik</w:t>
+      </w:r>
+      <w:proofErr w:type="spellEnd"/>
+      <w:r>
+        <w:rPr>
+          <w:rFonts w:ascii="AppleSystemUIFont" w:hAnsi="AppleSystemUIFont" w:cs="AppleSystemUIFont"/>
+          <w:kern w:val="0"/>
+          <w:lang w:val="en-GB"/>
+        </w:rPr>
+        <w:t>.</w:t>
       </w:r>
     </w:p>
     <w:p>
@@ -1262,6 +2518,7 @@
           <w:lang w:val="en-GB"/>
         </w:rPr>
       </w:pPr>
+      <w:proofErr w:type="spellStart"/>
       <w:r>
         <w:rPr>
           <w:rFonts w:ascii="AppleSystemUIFont" w:hAnsi="AppleSystemUIFont" w:cs="AppleSystemUIFont"/>
@@ -1271,10 +2528,11 @@
         </w:rPr>
         <w:t>Tulajdonságai</w:t>
       </w:r>
-    </w:p>
-    <w:p>
-      <w:pPr>
-        <w:pStyle w:val="Listaszerbekezds"/>
+      <w:proofErr w:type="spellEnd"/>
+    </w:p>
+    <w:p>
+      <w:pPr>
+        <w:pStyle w:val="ListParagraph"/>
         <w:numPr>
           <w:ilvl w:val="0"/>
           <w:numId w:val="4"/>
@@ -1289,13 +2547,41 @@
           <w:lang w:val="en-GB"/>
         </w:rPr>
       </w:pPr>
-      <w:r>
-        <w:rPr>
-          <w:rFonts w:ascii="AppleSystemUIFont" w:hAnsi="AppleSystemUIFont" w:cs="AppleSystemUIFont"/>
-          <w:kern w:val="0"/>
-          <w:lang w:val="en-GB"/>
-        </w:rPr>
-        <w:t xml:space="preserve">Alkalmasak öröklődéses </w:t>
+      <w:proofErr w:type="spellStart"/>
+      <w:r>
+        <w:rPr>
+          <w:rFonts w:ascii="AppleSystemUIFont" w:hAnsi="AppleSystemUIFont" w:cs="AppleSystemUIFont"/>
+          <w:kern w:val="0"/>
+          <w:lang w:val="en-GB"/>
+        </w:rPr>
+        <w:t>Alkalmasak</w:t>
+      </w:r>
+      <w:proofErr w:type="spellEnd"/>
+      <w:r>
+        <w:rPr>
+          <w:rFonts w:ascii="AppleSystemUIFont" w:hAnsi="AppleSystemUIFont" w:cs="AppleSystemUIFont"/>
+          <w:kern w:val="0"/>
+          <w:lang w:val="en-GB"/>
+        </w:rPr>
+        <w:t xml:space="preserve"> </w:t>
+      </w:r>
+      <w:proofErr w:type="spellStart"/>
+      <w:r>
+        <w:rPr>
+          <w:rFonts w:ascii="AppleSystemUIFont" w:hAnsi="AppleSystemUIFont" w:cs="AppleSystemUIFont"/>
+          <w:kern w:val="0"/>
+          <w:lang w:val="en-GB"/>
+        </w:rPr>
+        <w:t>öröklődéses</w:t>
+      </w:r>
+      <w:proofErr w:type="spellEnd"/>
+      <w:r>
+        <w:rPr>
+          <w:rFonts w:ascii="AppleSystemUIFont" w:hAnsi="AppleSystemUIFont" w:cs="AppleSystemUIFont"/>
+          <w:kern w:val="0"/>
+          <w:lang w:val="en-GB"/>
+        </w:rPr>
+        <w:t xml:space="preserve"> </w:t>
       </w:r>
       <w:r>
         <w:rPr>
@@ -1310,7 +2596,333 @@
           <w:kern w:val="0"/>
           <w:lang w:val="en-GB"/>
         </w:rPr>
-        <w:t xml:space="preserve"> végrehajtására is. Ebből komplikációk is adódhatnak, ha egy objektum több kategóriához tartozik, vagy ha egy kategória több kategória részhalmaza(többszörös öröklődés problémája)</w:t>
+        <w:t xml:space="preserve"> </w:t>
+      </w:r>
+      <w:proofErr w:type="spellStart"/>
+      <w:r>
+        <w:rPr>
+          <w:rFonts w:ascii="AppleSystemUIFont" w:hAnsi="AppleSystemUIFont" w:cs="AppleSystemUIFont"/>
+          <w:kern w:val="0"/>
+          <w:lang w:val="en-GB"/>
+        </w:rPr>
+        <w:t>végrehajtására</w:t>
+      </w:r>
+      <w:proofErr w:type="spellEnd"/>
+      <w:r>
+        <w:rPr>
+          <w:rFonts w:ascii="AppleSystemUIFont" w:hAnsi="AppleSystemUIFont" w:cs="AppleSystemUIFont"/>
+          <w:kern w:val="0"/>
+          <w:lang w:val="en-GB"/>
+        </w:rPr>
+        <w:t xml:space="preserve"> is. </w:t>
+      </w:r>
+      <w:proofErr w:type="spellStart"/>
+      <w:r>
+        <w:rPr>
+          <w:rFonts w:ascii="AppleSystemUIFont" w:hAnsi="AppleSystemUIFont" w:cs="AppleSystemUIFont"/>
+          <w:kern w:val="0"/>
+          <w:lang w:val="en-GB"/>
+        </w:rPr>
+        <w:t>Ebből</w:t>
+      </w:r>
+      <w:proofErr w:type="spellEnd"/>
+      <w:r>
+        <w:rPr>
+          <w:rFonts w:ascii="AppleSystemUIFont" w:hAnsi="AppleSystemUIFont" w:cs="AppleSystemUIFont"/>
+          <w:kern w:val="0"/>
+          <w:lang w:val="en-GB"/>
+        </w:rPr>
+        <w:t xml:space="preserve"> </w:t>
+      </w:r>
+      <w:proofErr w:type="spellStart"/>
+      <w:r>
+        <w:rPr>
+          <w:rFonts w:ascii="AppleSystemUIFont" w:hAnsi="AppleSystemUIFont" w:cs="AppleSystemUIFont"/>
+          <w:kern w:val="0"/>
+          <w:lang w:val="en-GB"/>
+        </w:rPr>
+        <w:t>komplikációk</w:t>
+      </w:r>
+      <w:proofErr w:type="spellEnd"/>
+      <w:r>
+        <w:rPr>
+          <w:rFonts w:ascii="AppleSystemUIFont" w:hAnsi="AppleSystemUIFont" w:cs="AppleSystemUIFont"/>
+          <w:kern w:val="0"/>
+          <w:lang w:val="en-GB"/>
+        </w:rPr>
+        <w:t xml:space="preserve"> is </w:t>
+      </w:r>
+      <w:proofErr w:type="spellStart"/>
+      <w:r>
+        <w:rPr>
+          <w:rFonts w:ascii="AppleSystemUIFont" w:hAnsi="AppleSystemUIFont" w:cs="AppleSystemUIFont"/>
+          <w:kern w:val="0"/>
+          <w:lang w:val="en-GB"/>
+        </w:rPr>
+        <w:t>adódhatnak</w:t>
+      </w:r>
+      <w:proofErr w:type="spellEnd"/>
+      <w:r>
+        <w:rPr>
+          <w:rFonts w:ascii="AppleSystemUIFont" w:hAnsi="AppleSystemUIFont" w:cs="AppleSystemUIFont"/>
+          <w:kern w:val="0"/>
+          <w:lang w:val="en-GB"/>
+        </w:rPr>
+        <w:t xml:space="preserve">, ha </w:t>
+      </w:r>
+      <w:proofErr w:type="spellStart"/>
+      <w:r>
+        <w:rPr>
+          <w:rFonts w:ascii="AppleSystemUIFont" w:hAnsi="AppleSystemUIFont" w:cs="AppleSystemUIFont"/>
+          <w:kern w:val="0"/>
+          <w:lang w:val="en-GB"/>
+        </w:rPr>
+        <w:t>egy</w:t>
+      </w:r>
+      <w:proofErr w:type="spellEnd"/>
+      <w:r>
+        <w:rPr>
+          <w:rFonts w:ascii="AppleSystemUIFont" w:hAnsi="AppleSystemUIFont" w:cs="AppleSystemUIFont"/>
+          <w:kern w:val="0"/>
+          <w:lang w:val="en-GB"/>
+        </w:rPr>
+        <w:t xml:space="preserve"> </w:t>
+      </w:r>
+      <w:proofErr w:type="spellStart"/>
+      <w:r>
+        <w:rPr>
+          <w:rFonts w:ascii="AppleSystemUIFont" w:hAnsi="AppleSystemUIFont" w:cs="AppleSystemUIFont"/>
+          <w:kern w:val="0"/>
+          <w:lang w:val="en-GB"/>
+        </w:rPr>
+        <w:t>objektum</w:t>
+      </w:r>
+      <w:proofErr w:type="spellEnd"/>
+      <w:r>
+        <w:rPr>
+          <w:rFonts w:ascii="AppleSystemUIFont" w:hAnsi="AppleSystemUIFont" w:cs="AppleSystemUIFont"/>
+          <w:kern w:val="0"/>
+          <w:lang w:val="en-GB"/>
+        </w:rPr>
+        <w:t xml:space="preserve"> </w:t>
+      </w:r>
+      <w:proofErr w:type="spellStart"/>
+      <w:r>
+        <w:rPr>
+          <w:rFonts w:ascii="AppleSystemUIFont" w:hAnsi="AppleSystemUIFont" w:cs="AppleSystemUIFont"/>
+          <w:kern w:val="0"/>
+          <w:lang w:val="en-GB"/>
+        </w:rPr>
+        <w:t>több</w:t>
+      </w:r>
+      <w:proofErr w:type="spellEnd"/>
+      <w:r>
+        <w:rPr>
+          <w:rFonts w:ascii="AppleSystemUIFont" w:hAnsi="AppleSystemUIFont" w:cs="AppleSystemUIFont"/>
+          <w:kern w:val="0"/>
+          <w:lang w:val="en-GB"/>
+        </w:rPr>
+        <w:t xml:space="preserve"> </w:t>
+      </w:r>
+      <w:proofErr w:type="spellStart"/>
+      <w:r>
+        <w:rPr>
+          <w:rFonts w:ascii="AppleSystemUIFont" w:hAnsi="AppleSystemUIFont" w:cs="AppleSystemUIFont"/>
+          <w:kern w:val="0"/>
+          <w:lang w:val="en-GB"/>
+        </w:rPr>
+        <w:t>kategóriához</w:t>
+      </w:r>
+      <w:proofErr w:type="spellEnd"/>
+      <w:r>
+        <w:rPr>
+          <w:rFonts w:ascii="AppleSystemUIFont" w:hAnsi="AppleSystemUIFont" w:cs="AppleSystemUIFont"/>
+          <w:kern w:val="0"/>
+          <w:lang w:val="en-GB"/>
+        </w:rPr>
+        <w:t xml:space="preserve"> </w:t>
+      </w:r>
+      <w:proofErr w:type="spellStart"/>
+      <w:r>
+        <w:rPr>
+          <w:rFonts w:ascii="AppleSystemUIFont" w:hAnsi="AppleSystemUIFont" w:cs="AppleSystemUIFont"/>
+          <w:kern w:val="0"/>
+          <w:lang w:val="en-GB"/>
+        </w:rPr>
+        <w:t>tartozik</w:t>
+      </w:r>
+      <w:proofErr w:type="spellEnd"/>
+      <w:r>
+        <w:rPr>
+          <w:rFonts w:ascii="AppleSystemUIFont" w:hAnsi="AppleSystemUIFont" w:cs="AppleSystemUIFont"/>
+          <w:kern w:val="0"/>
+          <w:lang w:val="en-GB"/>
+        </w:rPr>
+        <w:t xml:space="preserve">, </w:t>
+      </w:r>
+      <w:proofErr w:type="spellStart"/>
+      <w:r>
+        <w:rPr>
+          <w:rFonts w:ascii="AppleSystemUIFont" w:hAnsi="AppleSystemUIFont" w:cs="AppleSystemUIFont"/>
+          <w:kern w:val="0"/>
+          <w:lang w:val="en-GB"/>
+        </w:rPr>
+        <w:t>vagy</w:t>
+      </w:r>
+      <w:proofErr w:type="spellEnd"/>
+      <w:r>
+        <w:rPr>
+          <w:rFonts w:ascii="AppleSystemUIFont" w:hAnsi="AppleSystemUIFont" w:cs="AppleSystemUIFont"/>
+          <w:kern w:val="0"/>
+          <w:lang w:val="en-GB"/>
+        </w:rPr>
+        <w:t xml:space="preserve"> ha </w:t>
+      </w:r>
+      <w:proofErr w:type="spellStart"/>
+      <w:r>
+        <w:rPr>
+          <w:rFonts w:ascii="AppleSystemUIFont" w:hAnsi="AppleSystemUIFont" w:cs="AppleSystemUIFont"/>
+          <w:kern w:val="0"/>
+          <w:lang w:val="en-GB"/>
+        </w:rPr>
+        <w:t>egy</w:t>
+      </w:r>
+      <w:proofErr w:type="spellEnd"/>
+      <w:r>
+        <w:rPr>
+          <w:rFonts w:ascii="AppleSystemUIFont" w:hAnsi="AppleSystemUIFont" w:cs="AppleSystemUIFont"/>
+          <w:kern w:val="0"/>
+          <w:lang w:val="en-GB"/>
+        </w:rPr>
+        <w:t xml:space="preserve"> </w:t>
+      </w:r>
+      <w:proofErr w:type="spellStart"/>
+      <w:r>
+        <w:rPr>
+          <w:rFonts w:ascii="AppleSystemUIFont" w:hAnsi="AppleSystemUIFont" w:cs="AppleSystemUIFont"/>
+          <w:kern w:val="0"/>
+          <w:lang w:val="en-GB"/>
+        </w:rPr>
+        <w:t>kategória</w:t>
+      </w:r>
+      <w:proofErr w:type="spellEnd"/>
+      <w:r>
+        <w:rPr>
+          <w:rFonts w:ascii="AppleSystemUIFont" w:hAnsi="AppleSystemUIFont" w:cs="AppleSystemUIFont"/>
+          <w:kern w:val="0"/>
+          <w:lang w:val="en-GB"/>
+        </w:rPr>
+        <w:t xml:space="preserve"> </w:t>
+      </w:r>
+      <w:proofErr w:type="spellStart"/>
+      <w:r>
+        <w:rPr>
+          <w:rFonts w:ascii="AppleSystemUIFont" w:hAnsi="AppleSystemUIFont" w:cs="AppleSystemUIFont"/>
+          <w:kern w:val="0"/>
+          <w:lang w:val="en-GB"/>
+        </w:rPr>
+        <w:t>több</w:t>
+      </w:r>
+      <w:proofErr w:type="spellEnd"/>
+      <w:r>
+        <w:rPr>
+          <w:rFonts w:ascii="AppleSystemUIFont" w:hAnsi="AppleSystemUIFont" w:cs="AppleSystemUIFont"/>
+          <w:kern w:val="0"/>
+          <w:lang w:val="en-GB"/>
+        </w:rPr>
+        <w:t xml:space="preserve"> </w:t>
+      </w:r>
+      <w:proofErr w:type="spellStart"/>
+      <w:r>
+        <w:rPr>
+          <w:rFonts w:ascii="AppleSystemUIFont" w:hAnsi="AppleSystemUIFont" w:cs="AppleSystemUIFont"/>
+          <w:kern w:val="0"/>
+          <w:lang w:val="en-GB"/>
+        </w:rPr>
+        <w:t>kategória</w:t>
+      </w:r>
+      <w:proofErr w:type="spellEnd"/>
+      <w:r>
+        <w:rPr>
+          <w:rFonts w:ascii="AppleSystemUIFont" w:hAnsi="AppleSystemUIFont" w:cs="AppleSystemUIFont"/>
+          <w:kern w:val="0"/>
+          <w:lang w:val="en-GB"/>
+        </w:rPr>
+        <w:t xml:space="preserve"> </w:t>
+      </w:r>
+      <w:proofErr w:type="spellStart"/>
+      <w:proofErr w:type="gramStart"/>
+      <w:r>
+        <w:rPr>
+          <w:rFonts w:ascii="AppleSystemUIFont" w:hAnsi="AppleSystemUIFont" w:cs="AppleSystemUIFont"/>
+          <w:kern w:val="0"/>
+          <w:lang w:val="en-GB"/>
+        </w:rPr>
+        <w:t>részhalmaza</w:t>
+      </w:r>
+      <w:proofErr w:type="spellEnd"/>
+      <w:r>
+        <w:rPr>
+          <w:rFonts w:ascii="AppleSystemUIFont" w:hAnsi="AppleSystemUIFont" w:cs="AppleSystemUIFont"/>
+          <w:kern w:val="0"/>
+          <w:lang w:val="en-GB"/>
+        </w:rPr>
+        <w:t>(</w:t>
+      </w:r>
+      <w:proofErr w:type="spellStart"/>
+      <w:proofErr w:type="gramEnd"/>
+      <w:r>
+        <w:rPr>
+          <w:rFonts w:ascii="AppleSystemUIFont" w:hAnsi="AppleSystemUIFont" w:cs="AppleSystemUIFont"/>
+          <w:kern w:val="0"/>
+          <w:lang w:val="en-GB"/>
+        </w:rPr>
+        <w:t>többszörös</w:t>
+      </w:r>
+      <w:proofErr w:type="spellEnd"/>
+      <w:r>
+        <w:rPr>
+          <w:rFonts w:ascii="AppleSystemUIFont" w:hAnsi="AppleSystemUIFont" w:cs="AppleSystemUIFont"/>
+          <w:kern w:val="0"/>
+          <w:lang w:val="en-GB"/>
+        </w:rPr>
+        <w:t xml:space="preserve"> </w:t>
+      </w:r>
+      <w:proofErr w:type="spellStart"/>
+      <w:r>
+        <w:rPr>
+          <w:rFonts w:ascii="AppleSystemUIFont" w:hAnsi="AppleSystemUIFont" w:cs="AppleSystemUIFont"/>
+          <w:kern w:val="0"/>
+          <w:lang w:val="en-GB"/>
+        </w:rPr>
+        <w:t>öröklődés</w:t>
+      </w:r>
+      <w:proofErr w:type="spellEnd"/>
+      <w:r>
+        <w:rPr>
+          <w:rFonts w:ascii="AppleSystemUIFont" w:hAnsi="AppleSystemUIFont" w:cs="AppleSystemUIFont"/>
+          <w:kern w:val="0"/>
+          <w:lang w:val="en-GB"/>
+        </w:rPr>
+        <w:t xml:space="preserve"> </w:t>
+      </w:r>
+      <w:proofErr w:type="spellStart"/>
+      <w:r>
+        <w:rPr>
+          <w:rFonts w:ascii="AppleSystemUIFont" w:hAnsi="AppleSystemUIFont" w:cs="AppleSystemUIFont"/>
+          <w:kern w:val="0"/>
+          <w:lang w:val="en-GB"/>
+        </w:rPr>
+        <w:t>problémája</w:t>
+      </w:r>
+      <w:proofErr w:type="spellEnd"/>
+      <w:r>
+        <w:rPr>
+          <w:rFonts w:ascii="AppleSystemUIFont" w:hAnsi="AppleSystemUIFont" w:cs="AppleSystemUIFont"/>
+          <w:kern w:val="0"/>
+          <w:lang w:val="en-GB"/>
+        </w:rPr>
+        <w:t>)</w:t>
       </w:r>
       <w:r>
         <w:rPr>
@@ -1324,7 +2936,7 @@
     </w:p>
     <w:p>
       <w:pPr>
-        <w:pStyle w:val="Listaszerbekezds"/>
+        <w:pStyle w:val="ListParagraph"/>
         <w:numPr>
           <w:ilvl w:val="0"/>
           <w:numId w:val="4"/>
@@ -1345,7 +2957,349 @@
           <w:kern w:val="0"/>
           <w:lang w:val="en-GB"/>
         </w:rPr>
-        <w:t>A szemantikus hálókban a kapcsolatokat reifikálhatjuk, azaz önálló objektumokként kezelhetjük. Ez lehetővé teszi az inverz kapcsolatok reprezentálását és a lekérdezések hatékonyabb végrehajtását.</w:t>
+        <w:t xml:space="preserve">A </w:t>
+      </w:r>
+      <w:proofErr w:type="spellStart"/>
+      <w:r>
+        <w:rPr>
+          <w:rFonts w:ascii="AppleSystemUIFont" w:hAnsi="AppleSystemUIFont" w:cs="AppleSystemUIFont"/>
+          <w:kern w:val="0"/>
+          <w:lang w:val="en-GB"/>
+        </w:rPr>
+        <w:t>szemantikus</w:t>
+      </w:r>
+      <w:proofErr w:type="spellEnd"/>
+      <w:r>
+        <w:rPr>
+          <w:rFonts w:ascii="AppleSystemUIFont" w:hAnsi="AppleSystemUIFont" w:cs="AppleSystemUIFont"/>
+          <w:kern w:val="0"/>
+          <w:lang w:val="en-GB"/>
+        </w:rPr>
+        <w:t xml:space="preserve"> </w:t>
+      </w:r>
+      <w:proofErr w:type="spellStart"/>
+      <w:r>
+        <w:rPr>
+          <w:rFonts w:ascii="AppleSystemUIFont" w:hAnsi="AppleSystemUIFont" w:cs="AppleSystemUIFont"/>
+          <w:kern w:val="0"/>
+          <w:lang w:val="en-GB"/>
+        </w:rPr>
+        <w:t>hálókban</w:t>
+      </w:r>
+      <w:proofErr w:type="spellEnd"/>
+      <w:r>
+        <w:rPr>
+          <w:rFonts w:ascii="AppleSystemUIFont" w:hAnsi="AppleSystemUIFont" w:cs="AppleSystemUIFont"/>
+          <w:kern w:val="0"/>
+          <w:lang w:val="en-GB"/>
+        </w:rPr>
+        <w:t xml:space="preserve"> a </w:t>
+      </w:r>
+      <w:proofErr w:type="spellStart"/>
+      <w:r>
+        <w:rPr>
+          <w:rFonts w:ascii="AppleSystemUIFont" w:hAnsi="AppleSystemUIFont" w:cs="AppleSystemUIFont"/>
+          <w:kern w:val="0"/>
+          <w:lang w:val="en-GB"/>
+        </w:rPr>
+        <w:t>kapcsolatokat</w:t>
+      </w:r>
+      <w:proofErr w:type="spellEnd"/>
+      <w:r>
+        <w:rPr>
+          <w:rFonts w:ascii="AppleSystemUIFont" w:hAnsi="AppleSystemUIFont" w:cs="AppleSystemUIFont"/>
+          <w:kern w:val="0"/>
+          <w:lang w:val="en-GB"/>
+        </w:rPr>
+        <w:t xml:space="preserve"> </w:t>
+      </w:r>
+      <w:proofErr w:type="spellStart"/>
+      <w:r>
+        <w:rPr>
+          <w:rFonts w:ascii="AppleSystemUIFont" w:hAnsi="AppleSystemUIFont" w:cs="AppleSystemUIFont"/>
+          <w:kern w:val="0"/>
+          <w:lang w:val="en-GB"/>
+        </w:rPr>
+        <w:t>reifikálhatjuk</w:t>
+      </w:r>
+      <w:proofErr w:type="spellEnd"/>
+      <w:r>
+        <w:rPr>
+          <w:rFonts w:ascii="AppleSystemUIFont" w:hAnsi="AppleSystemUIFont" w:cs="AppleSystemUIFont"/>
+          <w:kern w:val="0"/>
+          <w:lang w:val="en-GB"/>
+        </w:rPr>
+        <w:t xml:space="preserve">, </w:t>
+      </w:r>
+      <w:proofErr w:type="spellStart"/>
+      <w:r>
+        <w:rPr>
+          <w:rFonts w:ascii="AppleSystemUIFont" w:hAnsi="AppleSystemUIFont" w:cs="AppleSystemUIFont"/>
+          <w:kern w:val="0"/>
+          <w:lang w:val="en-GB"/>
+        </w:rPr>
+        <w:t>azaz</w:t>
+      </w:r>
+      <w:proofErr w:type="spellEnd"/>
+      <w:r>
+        <w:rPr>
+          <w:rFonts w:ascii="AppleSystemUIFont" w:hAnsi="AppleSystemUIFont" w:cs="AppleSystemUIFont"/>
+          <w:kern w:val="0"/>
+          <w:lang w:val="en-GB"/>
+        </w:rPr>
+        <w:t xml:space="preserve"> </w:t>
+      </w:r>
+      <w:proofErr w:type="spellStart"/>
+      <w:r>
+        <w:rPr>
+          <w:rFonts w:ascii="AppleSystemUIFont" w:hAnsi="AppleSystemUIFont" w:cs="AppleSystemUIFont"/>
+          <w:kern w:val="0"/>
+          <w:lang w:val="en-GB"/>
+        </w:rPr>
+        <w:t>önálló</w:t>
+      </w:r>
+      <w:proofErr w:type="spellEnd"/>
+      <w:r>
+        <w:rPr>
+          <w:rFonts w:ascii="AppleSystemUIFont" w:hAnsi="AppleSystemUIFont" w:cs="AppleSystemUIFont"/>
+          <w:kern w:val="0"/>
+          <w:lang w:val="en-GB"/>
+        </w:rPr>
+        <w:t xml:space="preserve"> </w:t>
+      </w:r>
+      <w:proofErr w:type="spellStart"/>
+      <w:r>
+        <w:rPr>
+          <w:rFonts w:ascii="AppleSystemUIFont" w:hAnsi="AppleSystemUIFont" w:cs="AppleSystemUIFont"/>
+          <w:kern w:val="0"/>
+          <w:lang w:val="en-GB"/>
+        </w:rPr>
+        <w:t>objektumokként</w:t>
+      </w:r>
+      <w:proofErr w:type="spellEnd"/>
+      <w:r>
+        <w:rPr>
+          <w:rFonts w:ascii="AppleSystemUIFont" w:hAnsi="AppleSystemUIFont" w:cs="AppleSystemUIFont"/>
+          <w:kern w:val="0"/>
+          <w:lang w:val="en-GB"/>
+        </w:rPr>
+        <w:t xml:space="preserve"> </w:t>
+      </w:r>
+      <w:proofErr w:type="spellStart"/>
+      <w:r>
+        <w:rPr>
+          <w:rFonts w:ascii="AppleSystemUIFont" w:hAnsi="AppleSystemUIFont" w:cs="AppleSystemUIFont"/>
+          <w:kern w:val="0"/>
+          <w:lang w:val="en-GB"/>
+        </w:rPr>
+        <w:t>kezelhetjük</w:t>
+      </w:r>
+      <w:proofErr w:type="spellEnd"/>
+      <w:r>
+        <w:rPr>
+          <w:rFonts w:ascii="AppleSystemUIFont" w:hAnsi="AppleSystemUIFont" w:cs="AppleSystemUIFont"/>
+          <w:kern w:val="0"/>
+          <w:lang w:val="en-GB"/>
+        </w:rPr>
+        <w:t xml:space="preserve">. </w:t>
+      </w:r>
+      <w:proofErr w:type="spellStart"/>
+      <w:r>
+        <w:rPr>
+          <w:rFonts w:ascii="AppleSystemUIFont" w:hAnsi="AppleSystemUIFont" w:cs="AppleSystemUIFont"/>
+          <w:kern w:val="0"/>
+          <w:lang w:val="en-GB"/>
+        </w:rPr>
+        <w:t>Ez</w:t>
+      </w:r>
+      <w:proofErr w:type="spellEnd"/>
+      <w:r>
+        <w:rPr>
+          <w:rFonts w:ascii="AppleSystemUIFont" w:hAnsi="AppleSystemUIFont" w:cs="AppleSystemUIFont"/>
+          <w:kern w:val="0"/>
+          <w:lang w:val="en-GB"/>
+        </w:rPr>
+        <w:t xml:space="preserve"> </w:t>
+      </w:r>
+      <w:proofErr w:type="spellStart"/>
+      <w:r>
+        <w:rPr>
+          <w:rFonts w:ascii="AppleSystemUIFont" w:hAnsi="AppleSystemUIFont" w:cs="AppleSystemUIFont"/>
+          <w:kern w:val="0"/>
+          <w:lang w:val="en-GB"/>
+        </w:rPr>
+        <w:t>lehetővé</w:t>
+      </w:r>
+      <w:proofErr w:type="spellEnd"/>
+      <w:r>
+        <w:rPr>
+          <w:rFonts w:ascii="AppleSystemUIFont" w:hAnsi="AppleSystemUIFont" w:cs="AppleSystemUIFont"/>
+          <w:kern w:val="0"/>
+          <w:lang w:val="en-GB"/>
+        </w:rPr>
+        <w:t xml:space="preserve"> </w:t>
+      </w:r>
+      <w:proofErr w:type="spellStart"/>
+      <w:r>
+        <w:rPr>
+          <w:rFonts w:ascii="AppleSystemUIFont" w:hAnsi="AppleSystemUIFont" w:cs="AppleSystemUIFont"/>
+          <w:kern w:val="0"/>
+          <w:lang w:val="en-GB"/>
+        </w:rPr>
+        <w:t>teszi</w:t>
+      </w:r>
+      <w:proofErr w:type="spellEnd"/>
+      <w:r>
+        <w:rPr>
+          <w:rFonts w:ascii="AppleSystemUIFont" w:hAnsi="AppleSystemUIFont" w:cs="AppleSystemUIFont"/>
+          <w:kern w:val="0"/>
+          <w:lang w:val="en-GB"/>
+        </w:rPr>
+        <w:t xml:space="preserve"> </w:t>
+      </w:r>
+      <w:proofErr w:type="spellStart"/>
+      <w:r>
+        <w:rPr>
+          <w:rFonts w:ascii="AppleSystemUIFont" w:hAnsi="AppleSystemUIFont" w:cs="AppleSystemUIFont"/>
+          <w:kern w:val="0"/>
+          <w:lang w:val="en-GB"/>
+        </w:rPr>
+        <w:t>az</w:t>
+      </w:r>
+      <w:proofErr w:type="spellEnd"/>
+      <w:r>
+        <w:rPr>
+          <w:rFonts w:ascii="AppleSystemUIFont" w:hAnsi="AppleSystemUIFont" w:cs="AppleSystemUIFont"/>
+          <w:kern w:val="0"/>
+          <w:lang w:val="en-GB"/>
+        </w:rPr>
+        <w:t xml:space="preserve"> </w:t>
+      </w:r>
+      <w:proofErr w:type="spellStart"/>
+      <w:r>
+        <w:rPr>
+          <w:rFonts w:ascii="AppleSystemUIFont" w:hAnsi="AppleSystemUIFont" w:cs="AppleSystemUIFont"/>
+          <w:kern w:val="0"/>
+          <w:lang w:val="en-GB"/>
+        </w:rPr>
+        <w:t>inverz</w:t>
+      </w:r>
+      <w:proofErr w:type="spellEnd"/>
+      <w:r>
+        <w:rPr>
+          <w:rFonts w:ascii="AppleSystemUIFont" w:hAnsi="AppleSystemUIFont" w:cs="AppleSystemUIFont"/>
+          <w:kern w:val="0"/>
+          <w:lang w:val="en-GB"/>
+        </w:rPr>
+        <w:t xml:space="preserve"> </w:t>
+      </w:r>
+      <w:proofErr w:type="spellStart"/>
+      <w:r>
+        <w:rPr>
+          <w:rFonts w:ascii="AppleSystemUIFont" w:hAnsi="AppleSystemUIFont" w:cs="AppleSystemUIFont"/>
+          <w:kern w:val="0"/>
+          <w:lang w:val="en-GB"/>
+        </w:rPr>
+        <w:t>kapcsolatok</w:t>
+      </w:r>
+      <w:proofErr w:type="spellEnd"/>
+      <w:r>
+        <w:rPr>
+          <w:rFonts w:ascii="AppleSystemUIFont" w:hAnsi="AppleSystemUIFont" w:cs="AppleSystemUIFont"/>
+          <w:kern w:val="0"/>
+          <w:lang w:val="en-GB"/>
+        </w:rPr>
+        <w:t xml:space="preserve"> </w:t>
+      </w:r>
+      <w:proofErr w:type="spellStart"/>
+      <w:r>
+        <w:rPr>
+          <w:rFonts w:ascii="AppleSystemUIFont" w:hAnsi="AppleSystemUIFont" w:cs="AppleSystemUIFont"/>
+          <w:kern w:val="0"/>
+          <w:lang w:val="en-GB"/>
+        </w:rPr>
+        <w:t>reprezentálását</w:t>
+      </w:r>
+      <w:proofErr w:type="spellEnd"/>
+      <w:r>
+        <w:rPr>
+          <w:rFonts w:ascii="AppleSystemUIFont" w:hAnsi="AppleSystemUIFont" w:cs="AppleSystemUIFont"/>
+          <w:kern w:val="0"/>
+          <w:lang w:val="en-GB"/>
+        </w:rPr>
+        <w:t xml:space="preserve"> </w:t>
+      </w:r>
+      <w:proofErr w:type="spellStart"/>
+      <w:r>
+        <w:rPr>
+          <w:rFonts w:ascii="AppleSystemUIFont" w:hAnsi="AppleSystemUIFont" w:cs="AppleSystemUIFont"/>
+          <w:kern w:val="0"/>
+          <w:lang w:val="en-GB"/>
+        </w:rPr>
+        <w:t>és</w:t>
+      </w:r>
+      <w:proofErr w:type="spellEnd"/>
+      <w:r>
+        <w:rPr>
+          <w:rFonts w:ascii="AppleSystemUIFont" w:hAnsi="AppleSystemUIFont" w:cs="AppleSystemUIFont"/>
+          <w:kern w:val="0"/>
+          <w:lang w:val="en-GB"/>
+        </w:rPr>
+        <w:t xml:space="preserve"> a </w:t>
+      </w:r>
+      <w:proofErr w:type="spellStart"/>
+      <w:r>
+        <w:rPr>
+          <w:rFonts w:ascii="AppleSystemUIFont" w:hAnsi="AppleSystemUIFont" w:cs="AppleSystemUIFont"/>
+          <w:kern w:val="0"/>
+          <w:lang w:val="en-GB"/>
+        </w:rPr>
+        <w:t>lekérdezések</w:t>
+      </w:r>
+      <w:proofErr w:type="spellEnd"/>
+      <w:r>
+        <w:rPr>
+          <w:rFonts w:ascii="AppleSystemUIFont" w:hAnsi="AppleSystemUIFont" w:cs="AppleSystemUIFont"/>
+          <w:kern w:val="0"/>
+          <w:lang w:val="en-GB"/>
+        </w:rPr>
+        <w:t xml:space="preserve"> </w:t>
+      </w:r>
+      <w:proofErr w:type="spellStart"/>
+      <w:r>
+        <w:rPr>
+          <w:rFonts w:ascii="AppleSystemUIFont" w:hAnsi="AppleSystemUIFont" w:cs="AppleSystemUIFont"/>
+          <w:kern w:val="0"/>
+          <w:lang w:val="en-GB"/>
+        </w:rPr>
+        <w:t>hatékonyabb</w:t>
+      </w:r>
+      <w:proofErr w:type="spellEnd"/>
+      <w:r>
+        <w:rPr>
+          <w:rFonts w:ascii="AppleSystemUIFont" w:hAnsi="AppleSystemUIFont" w:cs="AppleSystemUIFont"/>
+          <w:kern w:val="0"/>
+          <w:lang w:val="en-GB"/>
+        </w:rPr>
+        <w:t xml:space="preserve"> </w:t>
+      </w:r>
+      <w:proofErr w:type="spellStart"/>
+      <w:r>
+        <w:rPr>
+          <w:rFonts w:ascii="AppleSystemUIFont" w:hAnsi="AppleSystemUIFont" w:cs="AppleSystemUIFont"/>
+          <w:kern w:val="0"/>
+          <w:lang w:val="en-GB"/>
+        </w:rPr>
+        <w:t>végrehajtását</w:t>
+      </w:r>
+      <w:proofErr w:type="spellEnd"/>
+      <w:r>
+        <w:rPr>
+          <w:rFonts w:ascii="AppleSystemUIFont" w:hAnsi="AppleSystemUIFont" w:cs="AppleSystemUIFont"/>
+          <w:kern w:val="0"/>
+          <w:lang w:val="en-GB"/>
+        </w:rPr>
+        <w:t>.</w:t>
       </w:r>
     </w:p>
     <w:p>
@@ -1374,6 +3328,7 @@
           <w:lang w:val="en-GB"/>
         </w:rPr>
       </w:pPr>
+      <w:proofErr w:type="spellStart"/>
       <w:r>
         <w:rPr>
           <w:rFonts w:ascii="AppleSystemUIFont" w:hAnsi="AppleSystemUIFont" w:cs="AppleSystemUIFont"/>
@@ -1383,10 +3338,11 @@
         </w:rPr>
         <w:t>Hátrányok</w:t>
       </w:r>
-    </w:p>
-    <w:p>
-      <w:pPr>
-        <w:pStyle w:val="Listaszerbekezds"/>
+      <w:proofErr w:type="spellEnd"/>
+    </w:p>
+    <w:p>
+      <w:pPr>
+        <w:pStyle w:val="ListParagraph"/>
         <w:numPr>
           <w:ilvl w:val="0"/>
           <w:numId w:val="5"/>
@@ -1408,25 +3364,224 @@
         </w:rPr>
         <w:t xml:space="preserve">A </w:t>
       </w:r>
-      <w:r>
-        <w:rPr>
-          <w:rFonts w:ascii="AppleSystemUIFont" w:hAnsi="AppleSystemUIFont" w:cs="AppleSystemUIFont"/>
-          <w:kern w:val="0"/>
-          <w:lang w:val="en-GB"/>
-        </w:rPr>
-        <w:t xml:space="preserve">szemantikus háló jelölésnek az elsőrendű logikához képest az, hogy a relációk csak </w:t>
-      </w:r>
-      <w:r>
-        <w:rPr>
-          <w:rFonts w:ascii="AppleSystemUIFont" w:hAnsi="AppleSystemUIFont" w:cs="AppleSystemUIFont"/>
-          <w:kern w:val="0"/>
-        </w:rPr>
-        <w:t xml:space="preserve">binárisak lehetnek. </w:t>
-      </w:r>
-    </w:p>
-    <w:p>
-      <w:pPr>
-        <w:pStyle w:val="Listaszerbekezds"/>
+      <w:proofErr w:type="spellStart"/>
+      <w:r>
+        <w:rPr>
+          <w:rFonts w:ascii="AppleSystemUIFont" w:hAnsi="AppleSystemUIFont" w:cs="AppleSystemUIFont"/>
+          <w:kern w:val="0"/>
+          <w:lang w:val="en-GB"/>
+        </w:rPr>
+        <w:t>szemantikus</w:t>
+      </w:r>
+      <w:proofErr w:type="spellEnd"/>
+      <w:r>
+        <w:rPr>
+          <w:rFonts w:ascii="AppleSystemUIFont" w:hAnsi="AppleSystemUIFont" w:cs="AppleSystemUIFont"/>
+          <w:kern w:val="0"/>
+          <w:lang w:val="en-GB"/>
+        </w:rPr>
+        <w:t xml:space="preserve"> </w:t>
+      </w:r>
+      <w:proofErr w:type="spellStart"/>
+      <w:r>
+        <w:rPr>
+          <w:rFonts w:ascii="AppleSystemUIFont" w:hAnsi="AppleSystemUIFont" w:cs="AppleSystemUIFont"/>
+          <w:kern w:val="0"/>
+          <w:lang w:val="en-GB"/>
+        </w:rPr>
+        <w:t>háló</w:t>
+      </w:r>
+      <w:proofErr w:type="spellEnd"/>
+      <w:r>
+        <w:rPr>
+          <w:rFonts w:ascii="AppleSystemUIFont" w:hAnsi="AppleSystemUIFont" w:cs="AppleSystemUIFont"/>
+          <w:kern w:val="0"/>
+          <w:lang w:val="en-GB"/>
+        </w:rPr>
+        <w:t xml:space="preserve"> </w:t>
+      </w:r>
+      <w:proofErr w:type="spellStart"/>
+      <w:r>
+        <w:rPr>
+          <w:rFonts w:ascii="AppleSystemUIFont" w:hAnsi="AppleSystemUIFont" w:cs="AppleSystemUIFont"/>
+          <w:kern w:val="0"/>
+          <w:lang w:val="en-GB"/>
+        </w:rPr>
+        <w:t>jelölésnek</w:t>
+      </w:r>
+      <w:proofErr w:type="spellEnd"/>
+      <w:r>
+        <w:rPr>
+          <w:rFonts w:ascii="AppleSystemUIFont" w:hAnsi="AppleSystemUIFont" w:cs="AppleSystemUIFont"/>
+          <w:kern w:val="0"/>
+          <w:lang w:val="en-GB"/>
+        </w:rPr>
+        <w:t xml:space="preserve"> </w:t>
+      </w:r>
+      <w:proofErr w:type="spellStart"/>
+      <w:r>
+        <w:rPr>
+          <w:rFonts w:ascii="AppleSystemUIFont" w:hAnsi="AppleSystemUIFont" w:cs="AppleSystemUIFont"/>
+          <w:kern w:val="0"/>
+          <w:lang w:val="en-GB"/>
+        </w:rPr>
+        <w:t>az</w:t>
+      </w:r>
+      <w:proofErr w:type="spellEnd"/>
+      <w:r>
+        <w:rPr>
+          <w:rFonts w:ascii="AppleSystemUIFont" w:hAnsi="AppleSystemUIFont" w:cs="AppleSystemUIFont"/>
+          <w:kern w:val="0"/>
+          <w:lang w:val="en-GB"/>
+        </w:rPr>
+        <w:t xml:space="preserve"> </w:t>
+      </w:r>
+      <w:proofErr w:type="spellStart"/>
+      <w:r>
+        <w:rPr>
+          <w:rFonts w:ascii="AppleSystemUIFont" w:hAnsi="AppleSystemUIFont" w:cs="AppleSystemUIFont"/>
+          <w:kern w:val="0"/>
+          <w:lang w:val="en-GB"/>
+        </w:rPr>
+        <w:t>elsőrendű</w:t>
+      </w:r>
+      <w:proofErr w:type="spellEnd"/>
+      <w:r>
+        <w:rPr>
+          <w:rFonts w:ascii="AppleSystemUIFont" w:hAnsi="AppleSystemUIFont" w:cs="AppleSystemUIFont"/>
+          <w:kern w:val="0"/>
+          <w:lang w:val="en-GB"/>
+        </w:rPr>
+        <w:t xml:space="preserve"> </w:t>
+      </w:r>
+      <w:proofErr w:type="spellStart"/>
+      <w:r>
+        <w:rPr>
+          <w:rFonts w:ascii="AppleSystemUIFont" w:hAnsi="AppleSystemUIFont" w:cs="AppleSystemUIFont"/>
+          <w:kern w:val="0"/>
+          <w:lang w:val="en-GB"/>
+        </w:rPr>
+        <w:t>logikához</w:t>
+      </w:r>
+      <w:proofErr w:type="spellEnd"/>
+      <w:r>
+        <w:rPr>
+          <w:rFonts w:ascii="AppleSystemUIFont" w:hAnsi="AppleSystemUIFont" w:cs="AppleSystemUIFont"/>
+          <w:kern w:val="0"/>
+          <w:lang w:val="en-GB"/>
+        </w:rPr>
+        <w:t xml:space="preserve"> </w:t>
+      </w:r>
+      <w:proofErr w:type="spellStart"/>
+      <w:r>
+        <w:rPr>
+          <w:rFonts w:ascii="AppleSystemUIFont" w:hAnsi="AppleSystemUIFont" w:cs="AppleSystemUIFont"/>
+          <w:kern w:val="0"/>
+          <w:lang w:val="en-GB"/>
+        </w:rPr>
+        <w:t>képest</w:t>
+      </w:r>
+      <w:proofErr w:type="spellEnd"/>
+      <w:r>
+        <w:rPr>
+          <w:rFonts w:ascii="AppleSystemUIFont" w:hAnsi="AppleSystemUIFont" w:cs="AppleSystemUIFont"/>
+          <w:kern w:val="0"/>
+          <w:lang w:val="en-GB"/>
+        </w:rPr>
+        <w:t xml:space="preserve"> </w:t>
+      </w:r>
+      <w:proofErr w:type="spellStart"/>
+      <w:r>
+        <w:rPr>
+          <w:rFonts w:ascii="AppleSystemUIFont" w:hAnsi="AppleSystemUIFont" w:cs="AppleSystemUIFont"/>
+          <w:kern w:val="0"/>
+          <w:lang w:val="en-GB"/>
+        </w:rPr>
+        <w:t>az</w:t>
+      </w:r>
+      <w:proofErr w:type="spellEnd"/>
+      <w:r>
+        <w:rPr>
+          <w:rFonts w:ascii="AppleSystemUIFont" w:hAnsi="AppleSystemUIFont" w:cs="AppleSystemUIFont"/>
+          <w:kern w:val="0"/>
+          <w:lang w:val="en-GB"/>
+        </w:rPr>
+        <w:t xml:space="preserve">, </w:t>
+      </w:r>
+      <w:proofErr w:type="spellStart"/>
+      <w:r>
+        <w:rPr>
+          <w:rFonts w:ascii="AppleSystemUIFont" w:hAnsi="AppleSystemUIFont" w:cs="AppleSystemUIFont"/>
+          <w:kern w:val="0"/>
+          <w:lang w:val="en-GB"/>
+        </w:rPr>
+        <w:t>hogy</w:t>
+      </w:r>
+      <w:proofErr w:type="spellEnd"/>
+      <w:r>
+        <w:rPr>
+          <w:rFonts w:ascii="AppleSystemUIFont" w:hAnsi="AppleSystemUIFont" w:cs="AppleSystemUIFont"/>
+          <w:kern w:val="0"/>
+          <w:lang w:val="en-GB"/>
+        </w:rPr>
+        <w:t xml:space="preserve"> a </w:t>
+      </w:r>
+      <w:proofErr w:type="spellStart"/>
+      <w:r>
+        <w:rPr>
+          <w:rFonts w:ascii="AppleSystemUIFont" w:hAnsi="AppleSystemUIFont" w:cs="AppleSystemUIFont"/>
+          <w:kern w:val="0"/>
+          <w:lang w:val="en-GB"/>
+        </w:rPr>
+        <w:t>relációk</w:t>
+      </w:r>
+      <w:proofErr w:type="spellEnd"/>
+      <w:r>
+        <w:rPr>
+          <w:rFonts w:ascii="AppleSystemUIFont" w:hAnsi="AppleSystemUIFont" w:cs="AppleSystemUIFont"/>
+          <w:kern w:val="0"/>
+          <w:lang w:val="en-GB"/>
+        </w:rPr>
+        <w:t xml:space="preserve"> </w:t>
+      </w:r>
+      <w:proofErr w:type="spellStart"/>
+      <w:r>
+        <w:rPr>
+          <w:rFonts w:ascii="AppleSystemUIFont" w:hAnsi="AppleSystemUIFont" w:cs="AppleSystemUIFont"/>
+          <w:kern w:val="0"/>
+          <w:lang w:val="en-GB"/>
+        </w:rPr>
+        <w:t>csak</w:t>
+      </w:r>
+      <w:proofErr w:type="spellEnd"/>
+      <w:r>
+        <w:rPr>
+          <w:rFonts w:ascii="AppleSystemUIFont" w:hAnsi="AppleSystemUIFont" w:cs="AppleSystemUIFont"/>
+          <w:kern w:val="0"/>
+          <w:lang w:val="en-GB"/>
+        </w:rPr>
+        <w:t xml:space="preserve"> </w:t>
+      </w:r>
+      <w:proofErr w:type="spellStart"/>
+      <w:r>
+        <w:rPr>
+          <w:rFonts w:ascii="AppleSystemUIFont" w:hAnsi="AppleSystemUIFont" w:cs="AppleSystemUIFont"/>
+          <w:kern w:val="0"/>
+        </w:rPr>
+        <w:t>binárisak</w:t>
+      </w:r>
+      <w:proofErr w:type="spellEnd"/>
+      <w:r>
+        <w:rPr>
+          <w:rFonts w:ascii="AppleSystemUIFont" w:hAnsi="AppleSystemUIFont" w:cs="AppleSystemUIFont"/>
+          <w:kern w:val="0"/>
+        </w:rPr>
+        <w:t xml:space="preserve"> lehetnek. </w:t>
+      </w:r>
+    </w:p>
+    <w:p>
+      <w:pPr>
+        <w:pStyle w:val="ListParagraph"/>
         <w:numPr>
           <w:ilvl w:val="0"/>
           <w:numId w:val="5"/>
@@ -1454,7 +3609,259 @@
           <w:kern w:val="0"/>
           <w:lang w:val="en-GB"/>
         </w:rPr>
-        <w:t xml:space="preserve"> esetekben az eseményeket az eseményekhez kapcsolódó kategóriák segítségével ábrázolják, hogy kifejezhessék az n-áris relációkat.</w:t>
+        <w:t xml:space="preserve"> </w:t>
+      </w:r>
+      <w:proofErr w:type="spellStart"/>
+      <w:r>
+        <w:rPr>
+          <w:rFonts w:ascii="AppleSystemUIFont" w:hAnsi="AppleSystemUIFont" w:cs="AppleSystemUIFont"/>
+          <w:kern w:val="0"/>
+          <w:lang w:val="en-GB"/>
+        </w:rPr>
+        <w:t>esetekben</w:t>
+      </w:r>
+      <w:proofErr w:type="spellEnd"/>
+      <w:r>
+        <w:rPr>
+          <w:rFonts w:ascii="AppleSystemUIFont" w:hAnsi="AppleSystemUIFont" w:cs="AppleSystemUIFont"/>
+          <w:kern w:val="0"/>
+          <w:lang w:val="en-GB"/>
+        </w:rPr>
+        <w:t xml:space="preserve"> </w:t>
+      </w:r>
+      <w:proofErr w:type="spellStart"/>
+      <w:r>
+        <w:rPr>
+          <w:rFonts w:ascii="AppleSystemUIFont" w:hAnsi="AppleSystemUIFont" w:cs="AppleSystemUIFont"/>
+          <w:kern w:val="0"/>
+          <w:lang w:val="en-GB"/>
+        </w:rPr>
+        <w:t>az</w:t>
+      </w:r>
+      <w:proofErr w:type="spellEnd"/>
+      <w:r>
+        <w:rPr>
+          <w:rFonts w:ascii="AppleSystemUIFont" w:hAnsi="AppleSystemUIFont" w:cs="AppleSystemUIFont"/>
+          <w:kern w:val="0"/>
+          <w:lang w:val="en-GB"/>
+        </w:rPr>
+        <w:t xml:space="preserve"> </w:t>
+      </w:r>
+      <w:proofErr w:type="spellStart"/>
+      <w:r>
+        <w:rPr>
+          <w:rFonts w:ascii="AppleSystemUIFont" w:hAnsi="AppleSystemUIFont" w:cs="AppleSystemUIFont"/>
+          <w:kern w:val="0"/>
+          <w:lang w:val="en-GB"/>
+        </w:rPr>
+        <w:t>eseményeket</w:t>
+      </w:r>
+      <w:proofErr w:type="spellEnd"/>
+      <w:r>
+        <w:rPr>
+          <w:rFonts w:ascii="AppleSystemUIFont" w:hAnsi="AppleSystemUIFont" w:cs="AppleSystemUIFont"/>
+          <w:kern w:val="0"/>
+          <w:lang w:val="en-GB"/>
+        </w:rPr>
+        <w:t xml:space="preserve"> </w:t>
+      </w:r>
+      <w:proofErr w:type="spellStart"/>
+      <w:r>
+        <w:rPr>
+          <w:rFonts w:ascii="AppleSystemUIFont" w:hAnsi="AppleSystemUIFont" w:cs="AppleSystemUIFont"/>
+          <w:kern w:val="0"/>
+          <w:lang w:val="en-GB"/>
+        </w:rPr>
+        <w:t>az</w:t>
+      </w:r>
+      <w:proofErr w:type="spellEnd"/>
+      <w:r>
+        <w:rPr>
+          <w:rFonts w:ascii="AppleSystemUIFont" w:hAnsi="AppleSystemUIFont" w:cs="AppleSystemUIFont"/>
+          <w:kern w:val="0"/>
+          <w:lang w:val="en-GB"/>
+        </w:rPr>
+        <w:t xml:space="preserve"> </w:t>
+      </w:r>
+      <w:proofErr w:type="spellStart"/>
+      <w:r>
+        <w:rPr>
+          <w:rFonts w:ascii="AppleSystemUIFont" w:hAnsi="AppleSystemUIFont" w:cs="AppleSystemUIFont"/>
+          <w:kern w:val="0"/>
+          <w:lang w:val="en-GB"/>
+        </w:rPr>
+        <w:t>eseményekhez</w:t>
+      </w:r>
+      <w:proofErr w:type="spellEnd"/>
+      <w:r>
+        <w:rPr>
+          <w:rFonts w:ascii="AppleSystemUIFont" w:hAnsi="AppleSystemUIFont" w:cs="AppleSystemUIFont"/>
+          <w:kern w:val="0"/>
+          <w:lang w:val="en-GB"/>
+        </w:rPr>
+        <w:t xml:space="preserve"> </w:t>
+      </w:r>
+      <w:proofErr w:type="spellStart"/>
+      <w:r>
+        <w:rPr>
+          <w:rFonts w:ascii="AppleSystemUIFont" w:hAnsi="AppleSystemUIFont" w:cs="AppleSystemUIFont"/>
+          <w:kern w:val="0"/>
+          <w:lang w:val="en-GB"/>
+        </w:rPr>
+        <w:t>kapcsolódó</w:t>
+      </w:r>
+      <w:proofErr w:type="spellEnd"/>
+      <w:r>
+        <w:rPr>
+          <w:rFonts w:ascii="AppleSystemUIFont" w:hAnsi="AppleSystemUIFont" w:cs="AppleSystemUIFont"/>
+          <w:kern w:val="0"/>
+          <w:lang w:val="en-GB"/>
+        </w:rPr>
+        <w:t xml:space="preserve"> </w:t>
+      </w:r>
+      <w:proofErr w:type="spellStart"/>
+      <w:r>
+        <w:rPr>
+          <w:rFonts w:ascii="AppleSystemUIFont" w:hAnsi="AppleSystemUIFont" w:cs="AppleSystemUIFont"/>
+          <w:kern w:val="0"/>
+          <w:lang w:val="en-GB"/>
+        </w:rPr>
+        <w:t>kategóriák</w:t>
+      </w:r>
+      <w:proofErr w:type="spellEnd"/>
+      <w:r>
+        <w:rPr>
+          <w:rFonts w:ascii="AppleSystemUIFont" w:hAnsi="AppleSystemUIFont" w:cs="AppleSystemUIFont"/>
+          <w:kern w:val="0"/>
+          <w:lang w:val="en-GB"/>
+        </w:rPr>
+        <w:t xml:space="preserve"> </w:t>
+      </w:r>
+      <w:proofErr w:type="spellStart"/>
+      <w:r>
+        <w:rPr>
+          <w:rFonts w:ascii="AppleSystemUIFont" w:hAnsi="AppleSystemUIFont" w:cs="AppleSystemUIFont"/>
+          <w:kern w:val="0"/>
+          <w:lang w:val="en-GB"/>
+        </w:rPr>
+        <w:t>segítségével</w:t>
+      </w:r>
+      <w:proofErr w:type="spellEnd"/>
+      <w:r>
+        <w:rPr>
+          <w:rFonts w:ascii="AppleSystemUIFont" w:hAnsi="AppleSystemUIFont" w:cs="AppleSystemUIFont"/>
+          <w:kern w:val="0"/>
+          <w:lang w:val="en-GB"/>
+        </w:rPr>
+        <w:t xml:space="preserve"> </w:t>
+      </w:r>
+      <w:proofErr w:type="spellStart"/>
+      <w:r>
+        <w:rPr>
+          <w:rFonts w:ascii="AppleSystemUIFont" w:hAnsi="AppleSystemUIFont" w:cs="AppleSystemUIFont"/>
+          <w:kern w:val="0"/>
+          <w:lang w:val="en-GB"/>
+        </w:rPr>
+        <w:t>ábrázolják</w:t>
+      </w:r>
+      <w:proofErr w:type="spellEnd"/>
+      <w:r>
+        <w:rPr>
+          <w:rFonts w:ascii="AppleSystemUIFont" w:hAnsi="AppleSystemUIFont" w:cs="AppleSystemUIFont"/>
+          <w:kern w:val="0"/>
+          <w:lang w:val="en-GB"/>
+        </w:rPr>
+        <w:t xml:space="preserve">, </w:t>
+      </w:r>
+      <w:proofErr w:type="spellStart"/>
+      <w:r>
+        <w:rPr>
+          <w:rFonts w:ascii="AppleSystemUIFont" w:hAnsi="AppleSystemUIFont" w:cs="AppleSystemUIFont"/>
+          <w:kern w:val="0"/>
+          <w:lang w:val="en-GB"/>
+        </w:rPr>
+        <w:t>hogy</w:t>
+      </w:r>
+      <w:proofErr w:type="spellEnd"/>
+      <w:r>
+        <w:rPr>
+          <w:rFonts w:ascii="AppleSystemUIFont" w:hAnsi="AppleSystemUIFont" w:cs="AppleSystemUIFont"/>
+          <w:kern w:val="0"/>
+          <w:lang w:val="en-GB"/>
+        </w:rPr>
+        <w:t xml:space="preserve"> </w:t>
+      </w:r>
+      <w:proofErr w:type="spellStart"/>
+      <w:r>
+        <w:rPr>
+          <w:rFonts w:ascii="AppleSystemUIFont" w:hAnsi="AppleSystemUIFont" w:cs="AppleSystemUIFont"/>
+          <w:kern w:val="0"/>
+          <w:lang w:val="en-GB"/>
+        </w:rPr>
+        <w:t>kifejezhessék</w:t>
+      </w:r>
+      <w:proofErr w:type="spellEnd"/>
+      <w:r>
+        <w:rPr>
+          <w:rFonts w:ascii="AppleSystemUIFont" w:hAnsi="AppleSystemUIFont" w:cs="AppleSystemUIFont"/>
+          <w:kern w:val="0"/>
+          <w:lang w:val="en-GB"/>
+        </w:rPr>
+        <w:t xml:space="preserve"> </w:t>
+      </w:r>
+      <w:proofErr w:type="spellStart"/>
+      <w:r>
+        <w:rPr>
+          <w:rFonts w:ascii="AppleSystemUIFont" w:hAnsi="AppleSystemUIFont" w:cs="AppleSystemUIFont"/>
+          <w:kern w:val="0"/>
+          <w:lang w:val="en-GB"/>
+        </w:rPr>
+        <w:t>az</w:t>
+      </w:r>
+      <w:proofErr w:type="spellEnd"/>
+      <w:r>
+        <w:rPr>
+          <w:rFonts w:ascii="AppleSystemUIFont" w:hAnsi="AppleSystemUIFont" w:cs="AppleSystemUIFont"/>
+          <w:kern w:val="0"/>
+          <w:lang w:val="en-GB"/>
+        </w:rPr>
+        <w:t xml:space="preserve"> n-</w:t>
+      </w:r>
+      <w:proofErr w:type="spellStart"/>
+      <w:r>
+        <w:rPr>
+          <w:rFonts w:ascii="AppleSystemUIFont" w:hAnsi="AppleSystemUIFont" w:cs="AppleSystemUIFont"/>
+          <w:kern w:val="0"/>
+          <w:lang w:val="en-GB"/>
+        </w:rPr>
+        <w:t>áris</w:t>
+      </w:r>
+      <w:proofErr w:type="spellEnd"/>
+      <w:r>
+        <w:rPr>
+          <w:rFonts w:ascii="AppleSystemUIFont" w:hAnsi="AppleSystemUIFont" w:cs="AppleSystemUIFont"/>
+          <w:kern w:val="0"/>
+          <w:lang w:val="en-GB"/>
+        </w:rPr>
+        <w:t xml:space="preserve"> </w:t>
+      </w:r>
+      <w:proofErr w:type="spellStart"/>
+      <w:r>
+        <w:rPr>
+          <w:rFonts w:ascii="AppleSystemUIFont" w:hAnsi="AppleSystemUIFont" w:cs="AppleSystemUIFont"/>
+          <w:kern w:val="0"/>
+          <w:lang w:val="en-GB"/>
+        </w:rPr>
+        <w:t>relációkat</w:t>
+      </w:r>
+      <w:proofErr w:type="spellEnd"/>
+      <w:r>
+        <w:rPr>
+          <w:rFonts w:ascii="AppleSystemUIFont" w:hAnsi="AppleSystemUIFont" w:cs="AppleSystemUIFont"/>
+          <w:kern w:val="0"/>
+          <w:lang w:val="en-GB"/>
+        </w:rPr>
+        <w:t>.</w:t>
       </w:r>
       <w:r>
         <w:t xml:space="preserve"> </w:t>
@@ -2629,17 +5036,17 @@
     <w:lsdException w:name="Unresolved Mention" w:semiHidden="1" w:unhideWhenUsed="1"/>
     <w:lsdException w:name="Smart Link" w:semiHidden="1" w:unhideWhenUsed="1"/>
   </w:latentStyles>
-  <w:style w:type="paragraph" w:default="1" w:styleId="Norml">
+  <w:style w:type="paragraph" w:default="1" w:styleId="Normal">
     <w:name w:val="Normal"/>
     <w:qFormat/>
   </w:style>
-  <w:style w:type="character" w:default="1" w:styleId="Bekezdsalapbettpusa">
+  <w:style w:type="character" w:default="1" w:styleId="DefaultParagraphFont">
     <w:name w:val="Default Paragraph Font"/>
     <w:uiPriority w:val="1"/>
     <w:semiHidden/>
     <w:unhideWhenUsed/>
   </w:style>
-  <w:style w:type="table" w:default="1" w:styleId="Normltblzat">
+  <w:style w:type="table" w:default="1" w:styleId="TableNormal">
     <w:name w:val="Normal Table"/>
     <w:uiPriority w:val="99"/>
     <w:semiHidden/>
@@ -2654,15 +5061,15 @@
       </w:tblCellMar>
     </w:tblPr>
   </w:style>
-  <w:style w:type="numbering" w:default="1" w:styleId="Nemlista">
+  <w:style w:type="numbering" w:default="1" w:styleId="NoList">
     <w:name w:val="No List"/>
     <w:uiPriority w:val="99"/>
     <w:semiHidden/>
     <w:unhideWhenUsed/>
   </w:style>
-  <w:style w:type="paragraph" w:styleId="Listaszerbekezds">
+  <w:style w:type="paragraph" w:styleId="ListParagraph">
     <w:name w:val="List Paragraph"/>
-    <w:basedOn w:val="Norml"/>
+    <w:basedOn w:val="Normal"/>
     <w:uiPriority w:val="34"/>
     <w:qFormat/>
     <w:rsid w:val="00546A2A"/>
@@ -2688,10 +5095,10 @@
       <w:szCs w:val="24"/>
     </w:rPr>
   </w:style>
-  <w:style w:type="paragraph" w:styleId="lfej">
+  <w:style w:type="paragraph" w:styleId="Header">
     <w:name w:val="header"/>
-    <w:basedOn w:val="Norml"/>
-    <w:link w:val="lfejChar"/>
+    <w:basedOn w:val="Normal"/>
+    <w:link w:val="HeaderChar"/>
     <w:uiPriority w:val="99"/>
     <w:unhideWhenUsed/>
     <w:rsid w:val="005F7411"/>
@@ -2703,17 +5110,17 @@
       <w:spacing w:after="0" w:line="240" w:lineRule="auto"/>
     </w:pPr>
   </w:style>
-  <w:style w:type="character" w:customStyle="1" w:styleId="lfejChar">
-    <w:name w:val="Élőfej Char"/>
-    <w:basedOn w:val="Bekezdsalapbettpusa"/>
-    <w:link w:val="lfej"/>
+  <w:style w:type="character" w:customStyle="1" w:styleId="HeaderChar">
+    <w:name w:val="Header Char"/>
+    <w:basedOn w:val="DefaultParagraphFont"/>
+    <w:link w:val="Header"/>
     <w:uiPriority w:val="99"/>
     <w:rsid w:val="005F7411"/>
   </w:style>
-  <w:style w:type="paragraph" w:styleId="llb">
+  <w:style w:type="paragraph" w:styleId="Footer">
     <w:name w:val="footer"/>
-    <w:basedOn w:val="Norml"/>
-    <w:link w:val="llbChar"/>
+    <w:basedOn w:val="Normal"/>
+    <w:link w:val="FooterChar"/>
     <w:uiPriority w:val="99"/>
     <w:unhideWhenUsed/>
     <w:rsid w:val="005F7411"/>
@@ -2725,16 +5132,16 @@
       <w:spacing w:after="0" w:line="240" w:lineRule="auto"/>
     </w:pPr>
   </w:style>
-  <w:style w:type="character" w:customStyle="1" w:styleId="llbChar">
-    <w:name w:val="Élőláb Char"/>
-    <w:basedOn w:val="Bekezdsalapbettpusa"/>
-    <w:link w:val="llb"/>
+  <w:style w:type="character" w:customStyle="1" w:styleId="FooterChar">
+    <w:name w:val="Footer Char"/>
+    <w:basedOn w:val="DefaultParagraphFont"/>
+    <w:link w:val="Footer"/>
     <w:uiPriority w:val="99"/>
     <w:rsid w:val="005F7411"/>
   </w:style>
-  <w:style w:type="paragraph" w:styleId="NormlWeb">
+  <w:style w:type="paragraph" w:styleId="NormalWeb">
     <w:name w:val="Normal (Web)"/>
-    <w:basedOn w:val="Norml"/>
+    <w:basedOn w:val="Normal"/>
     <w:uiPriority w:val="99"/>
     <w:unhideWhenUsed/>
     <w:rsid w:val="003966F1"/>

</xml_diff>